<commit_message>
Atualiza documentação e UML
</commit_message>
<xml_diff>
--- a/Documentação/Especificação de Requisitos.docx
+++ b/Documentação/Especificação de Requisitos.docx
@@ -31,7 +31,6 @@
           <w:szCs w:val="52"/>
         </w:rPr>
       </w:pPr>
-      <w:proofErr w:type="spellStart"/>
       <w:r>
         <w:rPr>
           <w:rFonts w:ascii="Times New Roman" w:hAnsi="Times New Roman" w:cs="Times New Roman"/>
@@ -40,7 +39,6 @@
         </w:rPr>
         <w:t>Yaniv</w:t>
       </w:r>
-      <w:proofErr w:type="spellEnd"/>
     </w:p>
     <w:p>
       <w:pPr>
@@ -215,26 +213,7 @@
                 <w:sz w:val="24"/>
                 <w:szCs w:val="24"/>
               </w:rPr>
-              <w:t xml:space="preserve">Eduardo </w:t>
-            </w:r>
-            <w:proofErr w:type="spellStart"/>
-            <w:proofErr w:type="gramStart"/>
-            <w:r>
-              <w:rPr>
-                <w:rFonts w:ascii="Times New Roman" w:hAnsi="Times New Roman" w:cs="Times New Roman"/>
-                <w:sz w:val="24"/>
-                <w:szCs w:val="24"/>
-              </w:rPr>
-              <w:t>Gwoszdz</w:t>
-            </w:r>
-            <w:proofErr w:type="spellEnd"/>
-            <w:r>
-              <w:rPr>
-                <w:rFonts w:ascii="Times New Roman" w:hAnsi="Times New Roman" w:cs="Times New Roman"/>
-                <w:sz w:val="24"/>
-                <w:szCs w:val="24"/>
-              </w:rPr>
-              <w:t>,</w:t>
+              <w:t>Eduardo Gwoszdz,</w:t>
             </w:r>
             <w:r>
               <w:rPr>
@@ -242,27 +221,8 @@
                 <w:sz w:val="24"/>
                 <w:szCs w:val="24"/>
               </w:rPr>
-              <w:t xml:space="preserve">  Micael</w:t>
+              <w:t xml:space="preserve">  Micael Angelo</w:t>
             </w:r>
-            <w:proofErr w:type="gramEnd"/>
-            <w:r>
-              <w:rPr>
-                <w:rFonts w:ascii="Times New Roman" w:hAnsi="Times New Roman" w:cs="Times New Roman"/>
-                <w:sz w:val="24"/>
-                <w:szCs w:val="24"/>
-              </w:rPr>
-              <w:t xml:space="preserve"> </w:t>
-            </w:r>
-            <w:proofErr w:type="spellStart"/>
-            <w:r>
-              <w:rPr>
-                <w:rFonts w:ascii="Times New Roman" w:hAnsi="Times New Roman" w:cs="Times New Roman"/>
-                <w:sz w:val="24"/>
-                <w:szCs w:val="24"/>
-              </w:rPr>
-              <w:t>Angelo</w:t>
-            </w:r>
-            <w:proofErr w:type="spellEnd"/>
             <w:r>
               <w:rPr>
                 <w:rFonts w:ascii="Times New Roman" w:hAnsi="Times New Roman" w:cs="Times New Roman"/>
@@ -599,132 +559,138 @@
           <w:szCs w:val="28"/>
         </w:rPr>
         <w:tab/>
-        <w:t xml:space="preserve">3.3 </w:t>
-      </w:r>
-      <w:proofErr w:type="spellStart"/>
-      <w:r>
+        <w:t>3.3 Pre-Round</w:t>
+      </w:r>
+    </w:p>
+    <w:p>
+      <w:pPr>
+        <w:spacing w:line="240" w:lineRule="auto"/>
+        <w:jc w:val="both"/>
         <w:rPr>
           <w:rFonts w:ascii="Times New Roman" w:hAnsi="Times New Roman" w:cs="Times New Roman"/>
           <w:sz w:val="28"/>
           <w:szCs w:val="28"/>
-        </w:rPr>
-        <w:t>Pre</w:t>
-      </w:r>
-      <w:proofErr w:type="spellEnd"/>
+          <w:lang w:val="en-US"/>
+        </w:rPr>
+      </w:pPr>
       <w:r>
         <w:rPr>
           <w:rFonts w:ascii="Times New Roman" w:hAnsi="Times New Roman" w:cs="Times New Roman"/>
           <w:sz w:val="28"/>
           <w:szCs w:val="28"/>
         </w:rPr>
-        <w:t>-Round</w:t>
-      </w:r>
-    </w:p>
-    <w:p>
-      <w:pPr>
-        <w:spacing w:line="240" w:lineRule="auto"/>
-        <w:jc w:val="both"/>
+        <w:tab/>
+      </w:r>
+      <w:r>
         <w:rPr>
           <w:rFonts w:ascii="Times New Roman" w:hAnsi="Times New Roman" w:cs="Times New Roman"/>
           <w:sz w:val="28"/>
           <w:szCs w:val="28"/>
-        </w:rPr>
-      </w:pPr>
-      <w:r>
+          <w:lang w:val="en-US"/>
+        </w:rPr>
+        <w:t>3.4 In-Round</w:t>
+      </w:r>
+    </w:p>
+    <w:p>
+      <w:pPr>
+        <w:spacing w:line="240" w:lineRule="auto"/>
+        <w:jc w:val="both"/>
         <w:rPr>
           <w:rFonts w:ascii="Times New Roman" w:hAnsi="Times New Roman" w:cs="Times New Roman"/>
           <w:sz w:val="28"/>
           <w:szCs w:val="28"/>
-        </w:rPr>
-        <w:tab/>
-        <w:t xml:space="preserve">3.4 </w:t>
-      </w:r>
-      <w:proofErr w:type="spellStart"/>
+          <w:lang w:val="en-US"/>
+        </w:rPr>
+      </w:pPr>
       <w:r>
         <w:rPr>
           <w:rFonts w:ascii="Times New Roman" w:hAnsi="Times New Roman" w:cs="Times New Roman"/>
           <w:sz w:val="28"/>
           <w:szCs w:val="28"/>
-        </w:rPr>
-        <w:t>In-Round</w:t>
-      </w:r>
-      <w:proofErr w:type="spellEnd"/>
-    </w:p>
-    <w:p>
-      <w:pPr>
-        <w:spacing w:line="240" w:lineRule="auto"/>
-        <w:jc w:val="both"/>
+          <w:lang w:val="en-US"/>
+        </w:rPr>
+        <w:tab/>
+      </w:r>
+      <w:r>
         <w:rPr>
           <w:rFonts w:ascii="Times New Roman" w:hAnsi="Times New Roman" w:cs="Times New Roman"/>
           <w:sz w:val="28"/>
           <w:szCs w:val="28"/>
-        </w:rPr>
-      </w:pPr>
+          <w:lang w:val="en-US"/>
+        </w:rPr>
+        <w:tab/>
+        <w:t>3.</w:t>
+      </w:r>
       <w:r>
         <w:rPr>
           <w:rFonts w:ascii="Times New Roman" w:hAnsi="Times New Roman" w:cs="Times New Roman"/>
           <w:sz w:val="28"/>
           <w:szCs w:val="28"/>
-        </w:rPr>
-        <w:tab/>
-        <w:t xml:space="preserve">3.5 </w:t>
-      </w:r>
-      <w:proofErr w:type="spellStart"/>
-      <w:r>
+          <w:lang w:val="en-US"/>
+        </w:rPr>
+        <w:t>4.1 Fluxo da jogada</w:t>
+      </w:r>
+    </w:p>
+    <w:p>
+      <w:pPr>
+        <w:spacing w:line="240" w:lineRule="auto"/>
+        <w:jc w:val="both"/>
         <w:rPr>
           <w:rFonts w:ascii="Times New Roman" w:hAnsi="Times New Roman" w:cs="Times New Roman"/>
           <w:sz w:val="28"/>
           <w:szCs w:val="28"/>
-        </w:rPr>
-        <w:t>Pos</w:t>
-      </w:r>
-      <w:proofErr w:type="spellEnd"/>
+          <w:lang w:val="en-US"/>
+        </w:rPr>
+      </w:pPr>
       <w:r>
         <w:rPr>
           <w:rFonts w:ascii="Times New Roman" w:hAnsi="Times New Roman" w:cs="Times New Roman"/>
           <w:sz w:val="28"/>
           <w:szCs w:val="28"/>
-        </w:rPr>
-        <w:t>-Round</w:t>
-      </w:r>
-    </w:p>
-    <w:p>
-      <w:pPr>
-        <w:spacing w:line="240" w:lineRule="auto"/>
-        <w:jc w:val="both"/>
+          <w:lang w:val="en-US"/>
+        </w:rPr>
+        <w:tab/>
+      </w:r>
+      <w:r>
         <w:rPr>
           <w:rFonts w:ascii="Times New Roman" w:hAnsi="Times New Roman" w:cs="Times New Roman"/>
           <w:sz w:val="28"/>
           <w:szCs w:val="28"/>
-        </w:rPr>
-      </w:pPr>
-      <w:r>
+          <w:lang w:val="en-US"/>
+        </w:rPr>
+        <w:tab/>
+        <w:t>3.4.2 Sequências e conjuntos</w:t>
+      </w:r>
+    </w:p>
+    <w:p>
+      <w:pPr>
+        <w:spacing w:line="240" w:lineRule="auto"/>
+        <w:jc w:val="both"/>
         <w:rPr>
           <w:rFonts w:ascii="Times New Roman" w:hAnsi="Times New Roman" w:cs="Times New Roman"/>
           <w:sz w:val="28"/>
           <w:szCs w:val="28"/>
-        </w:rPr>
-        <w:t>4. Requisitos de software</w:t>
-      </w:r>
-    </w:p>
-    <w:p>
-      <w:pPr>
-        <w:spacing w:line="240" w:lineRule="auto"/>
-        <w:jc w:val="both"/>
+          <w:lang w:val="en-US"/>
+        </w:rPr>
+      </w:pPr>
+      <w:r>
         <w:rPr>
           <w:rFonts w:ascii="Times New Roman" w:hAnsi="Times New Roman" w:cs="Times New Roman"/>
           <w:sz w:val="28"/>
           <w:szCs w:val="28"/>
-        </w:rPr>
-      </w:pPr>
+          <w:lang w:val="en-US"/>
+        </w:rPr>
+        <w:tab/>
+      </w:r>
       <w:r>
         <w:rPr>
           <w:rFonts w:ascii="Times New Roman" w:hAnsi="Times New Roman" w:cs="Times New Roman"/>
           <w:sz w:val="28"/>
           <w:szCs w:val="28"/>
+          <w:lang w:val="en-US"/>
         </w:rPr>
         <w:tab/>
-        <w:t>4.1. Requisitos funcionais</w:t>
+        <w:t>3.4.3 Pontuações</w:t>
       </w:r>
     </w:p>
     <w:p>
@@ -735,6 +701,7 @@
           <w:rFonts w:ascii="Times New Roman" w:hAnsi="Times New Roman" w:cs="Times New Roman"/>
           <w:sz w:val="28"/>
           <w:szCs w:val="28"/>
+          <w:lang w:val="en-US"/>
         </w:rPr>
       </w:pPr>
       <w:r>
@@ -742,6 +709,95 @@
           <w:rFonts w:ascii="Times New Roman" w:hAnsi="Times New Roman" w:cs="Times New Roman"/>
           <w:sz w:val="28"/>
           <w:szCs w:val="28"/>
+          <w:lang w:val="en-US"/>
+        </w:rPr>
+        <w:tab/>
+        <w:t>3.5 Pos</w:t>
+      </w:r>
+      <w:r>
+        <w:rPr>
+          <w:rFonts w:ascii="Times New Roman" w:hAnsi="Times New Roman" w:cs="Times New Roman"/>
+          <w:sz w:val="28"/>
+          <w:szCs w:val="28"/>
+          <w:lang w:val="en-US"/>
+        </w:rPr>
+        <w:t>t</w:t>
+      </w:r>
+      <w:r>
+        <w:rPr>
+          <w:rFonts w:ascii="Times New Roman" w:hAnsi="Times New Roman" w:cs="Times New Roman"/>
+          <w:sz w:val="28"/>
+          <w:szCs w:val="28"/>
+          <w:lang w:val="en-US"/>
+        </w:rPr>
+        <w:t>-Round</w:t>
+      </w:r>
+    </w:p>
+    <w:p>
+      <w:pPr>
+        <w:spacing w:line="240" w:lineRule="auto"/>
+        <w:jc w:val="both"/>
+        <w:rPr>
+          <w:rFonts w:ascii="Times New Roman" w:hAnsi="Times New Roman" w:cs="Times New Roman"/>
+          <w:sz w:val="28"/>
+          <w:szCs w:val="28"/>
+          <w:lang w:val="en-US"/>
+        </w:rPr>
+      </w:pPr>
+      <w:r>
+        <w:rPr>
+          <w:rFonts w:ascii="Times New Roman" w:hAnsi="Times New Roman" w:cs="Times New Roman"/>
+          <w:sz w:val="28"/>
+          <w:szCs w:val="28"/>
+          <w:lang w:val="en-US"/>
+        </w:rPr>
+        <w:lastRenderedPageBreak/>
+        <w:t>4. Requisitos de software</w:t>
+      </w:r>
+    </w:p>
+    <w:p>
+      <w:pPr>
+        <w:spacing w:line="240" w:lineRule="auto"/>
+        <w:jc w:val="both"/>
+        <w:rPr>
+          <w:rFonts w:ascii="Times New Roman" w:hAnsi="Times New Roman" w:cs="Times New Roman"/>
+          <w:sz w:val="28"/>
+          <w:szCs w:val="28"/>
+        </w:rPr>
+      </w:pPr>
+      <w:r>
+        <w:rPr>
+          <w:rFonts w:ascii="Times New Roman" w:hAnsi="Times New Roman" w:cs="Times New Roman"/>
+          <w:sz w:val="28"/>
+          <w:szCs w:val="28"/>
+          <w:lang w:val="en-US"/>
+        </w:rPr>
+        <w:tab/>
+      </w:r>
+      <w:r>
+        <w:rPr>
+          <w:rFonts w:ascii="Times New Roman" w:hAnsi="Times New Roman" w:cs="Times New Roman"/>
+          <w:sz w:val="28"/>
+          <w:szCs w:val="28"/>
+        </w:rPr>
+        <w:t>4.1. Requisitos funcionais</w:t>
+      </w:r>
+    </w:p>
+    <w:p>
+      <w:pPr>
+        <w:spacing w:line="240" w:lineRule="auto"/>
+        <w:jc w:val="both"/>
+        <w:rPr>
+          <w:rFonts w:ascii="Times New Roman" w:hAnsi="Times New Roman" w:cs="Times New Roman"/>
+          <w:sz w:val="28"/>
+          <w:szCs w:val="28"/>
+        </w:rPr>
+      </w:pPr>
+      <w:r>
+        <w:rPr>
+          <w:rFonts w:ascii="Times New Roman" w:hAnsi="Times New Roman" w:cs="Times New Roman"/>
+          <w:sz w:val="28"/>
+          <w:szCs w:val="28"/>
         </w:rPr>
         <w:tab/>
         <w:t>4.2. Requisitos não-funcionai</w:t>
@@ -771,7 +827,6 @@
           <w:sz w:val="40"/>
           <w:szCs w:val="40"/>
         </w:rPr>
-        <w:lastRenderedPageBreak/>
         <w:t>1 Introdução</w:t>
       </w:r>
     </w:p>
@@ -834,43 +889,7 @@
           <w:sz w:val="24"/>
           <w:szCs w:val="24"/>
         </w:rPr>
-        <w:t xml:space="preserve"> 4 jogadores, cada um em sua máquina, se enfrentarem em uma partida de </w:t>
-      </w:r>
-      <w:proofErr w:type="spellStart"/>
-      <w:r>
-        <w:rPr>
-          <w:rFonts w:ascii="Times New Roman" w:hAnsi="Times New Roman" w:cs="Times New Roman"/>
-          <w:sz w:val="24"/>
-          <w:szCs w:val="24"/>
-        </w:rPr>
-        <w:t>Yaniv</w:t>
-      </w:r>
-      <w:proofErr w:type="spellEnd"/>
-      <w:r>
-        <w:rPr>
-          <w:rFonts w:ascii="Times New Roman" w:hAnsi="Times New Roman" w:cs="Times New Roman"/>
-          <w:sz w:val="24"/>
-          <w:szCs w:val="24"/>
-        </w:rPr>
-        <w:t xml:space="preserve">, na modalidade </w:t>
-      </w:r>
-      <w:proofErr w:type="spellStart"/>
-      <w:r>
-        <w:rPr>
-          <w:rFonts w:ascii="Times New Roman" w:hAnsi="Times New Roman" w:cs="Times New Roman"/>
-          <w:sz w:val="24"/>
-          <w:szCs w:val="24"/>
-        </w:rPr>
-        <w:t>JxJ</w:t>
-      </w:r>
-      <w:proofErr w:type="spellEnd"/>
-      <w:r>
-        <w:rPr>
-          <w:rFonts w:ascii="Times New Roman" w:hAnsi="Times New Roman" w:cs="Times New Roman"/>
-          <w:sz w:val="24"/>
-          <w:szCs w:val="24"/>
-        </w:rPr>
-        <w:t xml:space="preserve"> (Jogador contra Jogador).</w:t>
+        <w:t xml:space="preserve"> 4 jogadores, cada um em sua máquina, se enfrentarem em uma partida de Yaniv, na modalidade JxJ (Jogador contra Jogador).</w:t>
       </w:r>
     </w:p>
     <w:p>
@@ -1113,42 +1132,7 @@
           <w:szCs w:val="24"/>
         </w:rPr>
         <w:tab/>
-      </w:r>
-      <w:proofErr w:type="spellStart"/>
-      <w:r>
-        <w:rPr>
-          <w:rFonts w:ascii="Times New Roman" w:hAnsi="Times New Roman" w:cs="Times New Roman"/>
-          <w:sz w:val="24"/>
-          <w:szCs w:val="24"/>
-        </w:rPr>
-        <w:t>Yaniv</w:t>
-      </w:r>
-      <w:proofErr w:type="spellEnd"/>
-      <w:r>
-        <w:rPr>
-          <w:rFonts w:ascii="Times New Roman" w:hAnsi="Times New Roman" w:cs="Times New Roman"/>
-          <w:sz w:val="24"/>
-          <w:szCs w:val="24"/>
-        </w:rPr>
-        <w:t xml:space="preserve"> (</w:t>
-      </w:r>
-      <w:proofErr w:type="gramStart"/>
-      <w:r>
-        <w:rPr>
-          <w:rFonts w:ascii="Times New Roman" w:hAnsi="Times New Roman" w:cs="Times New Roman"/>
-          <w:sz w:val="24"/>
-          <w:szCs w:val="24"/>
-        </w:rPr>
-        <w:t>jogo)  &lt;</w:t>
-      </w:r>
-      <w:proofErr w:type="gramEnd"/>
-      <w:r>
-        <w:rPr>
-          <w:rFonts w:ascii="Times New Roman" w:hAnsi="Times New Roman" w:cs="Times New Roman"/>
-          <w:sz w:val="24"/>
-          <w:szCs w:val="24"/>
-        </w:rPr>
-        <w:t xml:space="preserve"> </w:t>
+        <w:t xml:space="preserve">Yaniv (jogo)  &lt; </w:t>
       </w:r>
       <w:hyperlink r:id="rId5" w:history="1">
         <w:r>
@@ -1236,6 +1220,7 @@
           <w:sz w:val="24"/>
           <w:szCs w:val="24"/>
         </w:rPr>
+        <w:lastRenderedPageBreak/>
         <w:t>Se baseia em um sistema distribuído onde há uma divisão clara de funções entre o cliente, que solicita serviços ou recursos, e o servidor, que fornece esses serviços ou recursos, permitindo a comunicação e interação entre eles através de uma rede.</w:t>
       </w:r>
     </w:p>
@@ -1267,7 +1252,6 @@
           <w:sz w:val="32"/>
           <w:szCs w:val="32"/>
         </w:rPr>
-        <w:lastRenderedPageBreak/>
         <w:t>2.2</w:t>
       </w:r>
       <w:r>
@@ -1457,25 +1441,7 @@
           <w:szCs w:val="24"/>
         </w:rPr>
         <w:tab/>
-        <w:t xml:space="preserve">O jogo possui rotação entre turno para cada jogador. Sendo possíveis ações de compras, descartes e </w:t>
-      </w:r>
-      <w:proofErr w:type="spellStart"/>
-      <w:r>
-        <w:rPr>
-          <w:rFonts w:ascii="Times New Roman" w:hAnsi="Times New Roman" w:cs="Times New Roman"/>
-          <w:sz w:val="24"/>
-          <w:szCs w:val="24"/>
-        </w:rPr>
-        <w:t>Yaniv</w:t>
-      </w:r>
-      <w:proofErr w:type="spellEnd"/>
-      <w:r>
-        <w:rPr>
-          <w:rFonts w:ascii="Times New Roman" w:hAnsi="Times New Roman" w:cs="Times New Roman"/>
-          <w:sz w:val="24"/>
-          <w:szCs w:val="24"/>
-        </w:rPr>
-        <w:t>. Possuindo 2 Montes de cartas na mesa, 1 MC e 1 MD, sendo o de compras realizado com o restante das cartas após serem distribuídas aos jogadores e o MD será acessível somente em relação ao descarte do último jogador.</w:t>
+        <w:t>O jogo possui rotação entre turno para cada jogador. Sendo possíveis ações de compras, descartes e Yaniv. Possuindo 2 Montes de cartas na mesa, 1 MC e 1 MD, sendo o de compras realizado com o restante das cartas após serem distribuídas aos jogadores e o MD será acessível somente em relação ao descarte do último jogador.</w:t>
       </w:r>
     </w:p>
     <w:p>
@@ -1642,23 +1608,14 @@
           <w:szCs w:val="32"/>
         </w:rPr>
       </w:pPr>
-      <w:proofErr w:type="spellStart"/>
       <w:r>
         <w:rPr>
           <w:rFonts w:ascii="Times New Roman" w:hAnsi="Times New Roman" w:cs="Times New Roman"/>
           <w:sz w:val="32"/>
           <w:szCs w:val="32"/>
         </w:rPr>
-        <w:t>Pre</w:t>
-      </w:r>
-      <w:proofErr w:type="spellEnd"/>
-      <w:r>
-        <w:rPr>
-          <w:rFonts w:ascii="Times New Roman" w:hAnsi="Times New Roman" w:cs="Times New Roman"/>
-          <w:sz w:val="32"/>
-          <w:szCs w:val="32"/>
-        </w:rPr>
-        <w:t>-round</w:t>
+        <w:lastRenderedPageBreak/>
+        <w:t>Pre-round</w:t>
       </w:r>
     </w:p>
     <w:p>
@@ -1814,17 +1771,14 @@
           <w:szCs w:val="32"/>
         </w:rPr>
       </w:pPr>
-      <w:proofErr w:type="spellStart"/>
       <w:r>
         <w:rPr>
           <w:rFonts w:ascii="Times New Roman" w:hAnsi="Times New Roman" w:cs="Times New Roman"/>
           <w:sz w:val="32"/>
           <w:szCs w:val="32"/>
         </w:rPr>
-        <w:lastRenderedPageBreak/>
         <w:t>In-round</w:t>
       </w:r>
-      <w:proofErr w:type="spellEnd"/>
     </w:p>
     <w:p>
       <w:pPr>
@@ -1851,47 +1805,7 @@
           <w:sz w:val="24"/>
           <w:szCs w:val="24"/>
         </w:rPr>
-        <w:t>todos os jogadores recebem cinco cartas aleatórias do baralho, em seguida, as cartas restantes do baralho ficam disponível para a compra no MC (cartas ficam ocultas até algum jogador realizar a compra)</w:t>
-      </w:r>
-      <w:r>
-        <w:rPr>
-          <w:rFonts w:ascii="Times New Roman" w:hAnsi="Times New Roman" w:cs="Times New Roman"/>
-          <w:sz w:val="24"/>
-          <w:szCs w:val="24"/>
-        </w:rPr>
-        <w:t xml:space="preserve"> e em seguida uma carta do MC será aberta e adicionada ao MD para iniciar a partida com a possibilidade de escolher</w:t>
-      </w:r>
-      <w:r>
-        <w:rPr>
-          <w:rFonts w:ascii="Times New Roman" w:hAnsi="Times New Roman" w:cs="Times New Roman"/>
-          <w:sz w:val="24"/>
-          <w:szCs w:val="24"/>
-        </w:rPr>
-        <w:t xml:space="preserve"> onde</w:t>
-      </w:r>
-      <w:r>
-        <w:rPr>
-          <w:rFonts w:ascii="Times New Roman" w:hAnsi="Times New Roman" w:cs="Times New Roman"/>
-          <w:sz w:val="24"/>
-          <w:szCs w:val="24"/>
-        </w:rPr>
-        <w:t xml:space="preserve"> comprar</w:t>
-      </w:r>
-      <w:r>
-        <w:rPr>
-          <w:rFonts w:ascii="Times New Roman" w:hAnsi="Times New Roman" w:cs="Times New Roman"/>
-          <w:sz w:val="24"/>
-          <w:szCs w:val="24"/>
-        </w:rPr>
-        <w:t>,</w:t>
-      </w:r>
-      <w:r>
-        <w:rPr>
-          <w:rFonts w:ascii="Times New Roman" w:hAnsi="Times New Roman" w:cs="Times New Roman"/>
-          <w:sz w:val="24"/>
-          <w:szCs w:val="24"/>
-        </w:rPr>
-        <w:t xml:space="preserve"> no MC ou MD</w:t>
+        <w:t>todos os jogadores recebem cinco cartas aleatórias do baralho</w:t>
       </w:r>
       <w:r>
         <w:rPr>
@@ -1901,11 +1815,246 @@
         </w:rPr>
         <w:t>.</w:t>
       </w:r>
-    </w:p>
-    <w:p>
-      <w:pPr>
-        <w:spacing w:line="360" w:lineRule="auto"/>
-        <w:ind w:left="708" w:firstLine="708"/>
+      <w:r>
+        <w:rPr>
+          <w:rFonts w:ascii="Times New Roman" w:hAnsi="Times New Roman" w:cs="Times New Roman"/>
+          <w:sz w:val="24"/>
+          <w:szCs w:val="24"/>
+        </w:rPr>
+        <w:t xml:space="preserve"> </w:t>
+      </w:r>
+      <w:r>
+        <w:rPr>
+          <w:rFonts w:ascii="Times New Roman" w:hAnsi="Times New Roman" w:cs="Times New Roman"/>
+          <w:sz w:val="24"/>
+          <w:szCs w:val="24"/>
+        </w:rPr>
+        <w:t>E</w:t>
+      </w:r>
+      <w:r>
+        <w:rPr>
+          <w:rFonts w:ascii="Times New Roman" w:hAnsi="Times New Roman" w:cs="Times New Roman"/>
+          <w:sz w:val="24"/>
+          <w:szCs w:val="24"/>
+        </w:rPr>
+        <w:t>m seguida, as cartas restantes ficam disponíve</w:t>
+      </w:r>
+      <w:r>
+        <w:rPr>
+          <w:rFonts w:ascii="Times New Roman" w:hAnsi="Times New Roman" w:cs="Times New Roman"/>
+          <w:sz w:val="24"/>
+          <w:szCs w:val="24"/>
+        </w:rPr>
+        <w:t>is</w:t>
+      </w:r>
+      <w:r>
+        <w:rPr>
+          <w:rFonts w:ascii="Times New Roman" w:hAnsi="Times New Roman" w:cs="Times New Roman"/>
+          <w:sz w:val="24"/>
+          <w:szCs w:val="24"/>
+        </w:rPr>
+        <w:t xml:space="preserve"> para compra no MC (cartas ficam ocultas até algum jogador realizar a compra)</w:t>
+      </w:r>
+      <w:r>
+        <w:rPr>
+          <w:rFonts w:ascii="Times New Roman" w:hAnsi="Times New Roman" w:cs="Times New Roman"/>
+          <w:sz w:val="24"/>
+          <w:szCs w:val="24"/>
+        </w:rPr>
+        <w:t>.</w:t>
+      </w:r>
+    </w:p>
+    <w:p>
+      <w:pPr>
+        <w:spacing w:line="360" w:lineRule="auto"/>
+        <w:jc w:val="both"/>
+        <w:rPr>
+          <w:rFonts w:ascii="Times New Roman" w:hAnsi="Times New Roman" w:cs="Times New Roman"/>
+          <w:sz w:val="32"/>
+          <w:szCs w:val="32"/>
+        </w:rPr>
+      </w:pPr>
+      <w:r>
+        <w:rPr>
+          <w:rFonts w:ascii="Times New Roman" w:hAnsi="Times New Roman" w:cs="Times New Roman"/>
+          <w:sz w:val="24"/>
+          <w:szCs w:val="24"/>
+        </w:rPr>
+        <w:tab/>
+      </w:r>
+      <w:r>
+        <w:rPr>
+          <w:rFonts w:ascii="Times New Roman" w:hAnsi="Times New Roman" w:cs="Times New Roman"/>
+          <w:sz w:val="32"/>
+          <w:szCs w:val="32"/>
+        </w:rPr>
+        <w:t xml:space="preserve">3.4.1 </w:t>
+      </w:r>
+      <w:r>
+        <w:rPr>
+          <w:rFonts w:ascii="Times New Roman" w:hAnsi="Times New Roman" w:cs="Times New Roman"/>
+          <w:sz w:val="32"/>
+          <w:szCs w:val="32"/>
+        </w:rPr>
+        <w:t>Fluxo da partida</w:t>
+      </w:r>
+    </w:p>
+    <w:p>
+      <w:pPr>
+        <w:pStyle w:val="PargrafodaLista"/>
+        <w:numPr>
+          <w:ilvl w:val="0"/>
+          <w:numId w:val="8"/>
+        </w:numPr>
+        <w:spacing w:line="360" w:lineRule="auto"/>
+        <w:jc w:val="both"/>
+        <w:rPr>
+          <w:rFonts w:ascii="Times New Roman" w:hAnsi="Times New Roman" w:cs="Times New Roman"/>
+          <w:sz w:val="24"/>
+          <w:szCs w:val="24"/>
+        </w:rPr>
+      </w:pPr>
+      <w:r>
+        <w:rPr>
+          <w:rFonts w:ascii="Times New Roman" w:hAnsi="Times New Roman" w:cs="Times New Roman"/>
+          <w:sz w:val="24"/>
+          <w:szCs w:val="24"/>
+        </w:rPr>
+        <w:t>R</w:t>
+      </w:r>
+      <w:r>
+        <w:rPr>
+          <w:rFonts w:ascii="Times New Roman" w:hAnsi="Times New Roman" w:cs="Times New Roman"/>
+          <w:sz w:val="24"/>
+          <w:szCs w:val="24"/>
+        </w:rPr>
+        <w:t>ealizar uma compra</w:t>
+      </w:r>
+      <w:r>
+        <w:rPr>
+          <w:rFonts w:ascii="Times New Roman" w:hAnsi="Times New Roman" w:cs="Times New Roman"/>
+          <w:sz w:val="24"/>
+          <w:szCs w:val="24"/>
+        </w:rPr>
+        <w:t>.</w:t>
+      </w:r>
+      <w:r>
+        <w:rPr>
+          <w:rFonts w:ascii="Times New Roman" w:hAnsi="Times New Roman" w:cs="Times New Roman"/>
+          <w:sz w:val="24"/>
+          <w:szCs w:val="24"/>
+        </w:rPr>
+        <w:t xml:space="preserve"> A mesma pode ser feita no MC ou no MD, respeitando sempre a regra de sua retirada ser do topo do monte.</w:t>
+      </w:r>
+      <w:r>
+        <w:rPr>
+          <w:rFonts w:ascii="Times New Roman" w:hAnsi="Times New Roman" w:cs="Times New Roman"/>
+          <w:sz w:val="24"/>
+          <w:szCs w:val="24"/>
+        </w:rPr>
+        <w:t xml:space="preserve"> </w:t>
+      </w:r>
+      <w:r>
+        <w:rPr>
+          <w:rFonts w:ascii="Times New Roman" w:hAnsi="Times New Roman" w:cs="Times New Roman"/>
+          <w:sz w:val="24"/>
+          <w:szCs w:val="24"/>
+        </w:rPr>
+        <w:t xml:space="preserve">Caso o MD esteja vazio, não é possível </w:t>
+      </w:r>
+      <w:r>
+        <w:rPr>
+          <w:rFonts w:ascii="Times New Roman" w:hAnsi="Times New Roman" w:cs="Times New Roman"/>
+          <w:sz w:val="24"/>
+          <w:szCs w:val="24"/>
+        </w:rPr>
+        <w:t>retirar uma carta do mesmo.</w:t>
+      </w:r>
+    </w:p>
+    <w:p>
+      <w:pPr>
+        <w:pStyle w:val="PargrafodaLista"/>
+        <w:spacing w:line="360" w:lineRule="auto"/>
+        <w:ind w:left="1776"/>
+        <w:jc w:val="both"/>
+        <w:rPr>
+          <w:rFonts w:ascii="Times New Roman" w:hAnsi="Times New Roman" w:cs="Times New Roman"/>
+          <w:sz w:val="24"/>
+          <w:szCs w:val="24"/>
+        </w:rPr>
+      </w:pPr>
+    </w:p>
+    <w:p>
+      <w:pPr>
+        <w:pStyle w:val="PargrafodaLista"/>
+        <w:numPr>
+          <w:ilvl w:val="0"/>
+          <w:numId w:val="8"/>
+        </w:numPr>
+        <w:spacing w:line="360" w:lineRule="auto"/>
+        <w:jc w:val="both"/>
+        <w:rPr>
+          <w:rFonts w:ascii="Times New Roman" w:hAnsi="Times New Roman" w:cs="Times New Roman"/>
+          <w:sz w:val="24"/>
+          <w:szCs w:val="24"/>
+        </w:rPr>
+      </w:pPr>
+      <w:r>
+        <w:rPr>
+          <w:rFonts w:ascii="Times New Roman" w:hAnsi="Times New Roman" w:cs="Times New Roman"/>
+          <w:sz w:val="24"/>
+          <w:szCs w:val="24"/>
+        </w:rPr>
+        <w:t>R</w:t>
+      </w:r>
+      <w:r>
+        <w:rPr>
+          <w:rFonts w:ascii="Times New Roman" w:hAnsi="Times New Roman" w:cs="Times New Roman"/>
+          <w:sz w:val="24"/>
+          <w:szCs w:val="24"/>
+        </w:rPr>
+        <w:t>ealizar o descarte de uma carta ou uma combinação de cartas</w:t>
+      </w:r>
+      <w:r>
+        <w:rPr>
+          <w:rFonts w:ascii="Times New Roman" w:hAnsi="Times New Roman" w:cs="Times New Roman"/>
+          <w:sz w:val="24"/>
+          <w:szCs w:val="24"/>
+        </w:rPr>
+        <w:t>.</w:t>
+      </w:r>
+    </w:p>
+    <w:p>
+      <w:pPr>
+        <w:pStyle w:val="PargrafodaLista"/>
+        <w:rPr>
+          <w:rFonts w:ascii="Times New Roman" w:hAnsi="Times New Roman" w:cs="Times New Roman"/>
+          <w:sz w:val="24"/>
+          <w:szCs w:val="24"/>
+        </w:rPr>
+      </w:pPr>
+    </w:p>
+    <w:p>
+      <w:pPr>
+        <w:pStyle w:val="PargrafodaLista"/>
+        <w:spacing w:line="360" w:lineRule="auto"/>
+        <w:ind w:left="1776"/>
+        <w:jc w:val="both"/>
+        <w:rPr>
+          <w:rFonts w:ascii="Times New Roman" w:hAnsi="Times New Roman" w:cs="Times New Roman"/>
+          <w:sz w:val="24"/>
+          <w:szCs w:val="24"/>
+        </w:rPr>
+      </w:pPr>
+    </w:p>
+    <w:p>
+      <w:pPr>
+        <w:pStyle w:val="PargrafodaLista"/>
+        <w:numPr>
+          <w:ilvl w:val="0"/>
+          <w:numId w:val="8"/>
+        </w:numPr>
+        <w:spacing w:line="360" w:lineRule="auto"/>
         <w:jc w:val="both"/>
         <w:rPr>
           <w:rFonts w:ascii="Times New Roman" w:hAnsi="Times New Roman" w:cs="Times New Roman"/>
@@ -1927,23 +2076,53 @@
           <w:sz w:val="24"/>
           <w:szCs w:val="24"/>
         </w:rPr>
-        <w:t xml:space="preserve"> primeiro jogador irá fazer uma compra </w:t>
-      </w:r>
-      <w:r>
-        <w:rPr>
-          <w:rFonts w:ascii="Times New Roman" w:hAnsi="Times New Roman" w:cs="Times New Roman"/>
-          <w:sz w:val="24"/>
-          <w:szCs w:val="24"/>
-        </w:rPr>
-        <w:t>em um dos montes</w:t>
-      </w:r>
-      <w:r>
-        <w:rPr>
-          <w:rFonts w:ascii="Times New Roman" w:hAnsi="Times New Roman" w:cs="Times New Roman"/>
-          <w:sz w:val="24"/>
-          <w:szCs w:val="24"/>
-        </w:rPr>
-        <w:t xml:space="preserve"> e em seguida realizar o descarte de uma carta qualquer ou uma combinação de cartas, sendo essas combinações descritas abaixo:</w:t>
+        <w:t xml:space="preserve"> jogador deve optar por chamar </w:t>
+      </w:r>
+      <w:r>
+        <w:rPr>
+          <w:rFonts w:ascii="Times New Roman" w:hAnsi="Times New Roman" w:cs="Times New Roman"/>
+          <w:b/>
+          <w:bCs/>
+          <w:sz w:val="24"/>
+          <w:szCs w:val="24"/>
+        </w:rPr>
+        <w:t>YANIV</w:t>
+      </w:r>
+      <w:r>
+        <w:rPr>
+          <w:rFonts w:ascii="Times New Roman" w:hAnsi="Times New Roman" w:cs="Times New Roman"/>
+          <w:sz w:val="24"/>
+          <w:szCs w:val="24"/>
+        </w:rPr>
+        <w:t xml:space="preserve"> ou não. Caso YANIV seja chamado, a rodada é finalizada e a pontuação é aferida. Caso contrário, o próximo jogador deve realizar sua jogada, e assim, sucessivamente.</w:t>
+      </w:r>
+    </w:p>
+    <w:p>
+      <w:pPr>
+        <w:spacing w:line="360" w:lineRule="auto"/>
+        <w:ind w:left="708"/>
+        <w:jc w:val="both"/>
+        <w:rPr>
+          <w:rFonts w:ascii="Times New Roman" w:hAnsi="Times New Roman" w:cs="Times New Roman"/>
+          <w:sz w:val="32"/>
+          <w:szCs w:val="32"/>
+        </w:rPr>
+      </w:pPr>
+      <w:r>
+        <w:rPr>
+          <w:rFonts w:ascii="Times New Roman" w:hAnsi="Times New Roman" w:cs="Times New Roman"/>
+          <w:sz w:val="32"/>
+          <w:szCs w:val="32"/>
+        </w:rPr>
+        <w:t>3.4.2</w:t>
+      </w:r>
+      <w:r>
+        <w:rPr>
+          <w:rFonts w:ascii="Times New Roman" w:hAnsi="Times New Roman" w:cs="Times New Roman"/>
+          <w:sz w:val="32"/>
+          <w:szCs w:val="32"/>
+        </w:rPr>
+        <w:t xml:space="preserve"> Sequências e conjuntos</w:t>
       </w:r>
     </w:p>
     <w:p>
@@ -1971,7 +2150,47 @@
           <w:sz w:val="24"/>
           <w:szCs w:val="24"/>
         </w:rPr>
-        <w:t>Combinação 1 – Sequencia:</w:t>
+        <w:t>Sequ</w:t>
+      </w:r>
+      <w:r>
+        <w:rPr>
+          <w:rFonts w:ascii="Times New Roman" w:hAnsi="Times New Roman" w:cs="Times New Roman"/>
+          <w:b/>
+          <w:bCs/>
+          <w:sz w:val="24"/>
+          <w:szCs w:val="24"/>
+        </w:rPr>
+        <w:t>ê</w:t>
+      </w:r>
+      <w:r>
+        <w:rPr>
+          <w:rFonts w:ascii="Times New Roman" w:hAnsi="Times New Roman" w:cs="Times New Roman"/>
+          <w:b/>
+          <w:bCs/>
+          <w:sz w:val="24"/>
+          <w:szCs w:val="24"/>
+        </w:rPr>
+        <w:t>ncia</w:t>
+      </w:r>
+      <w:r>
+        <w:rPr>
+          <w:rFonts w:ascii="Times New Roman" w:hAnsi="Times New Roman" w:cs="Times New Roman"/>
+          <w:b/>
+          <w:bCs/>
+          <w:sz w:val="24"/>
+          <w:szCs w:val="24"/>
+        </w:rPr>
+        <w:t>s</w:t>
+      </w:r>
+      <w:r>
+        <w:rPr>
+          <w:rFonts w:ascii="Times New Roman" w:hAnsi="Times New Roman" w:cs="Times New Roman"/>
+          <w:b/>
+          <w:bCs/>
+          <w:sz w:val="24"/>
+          <w:szCs w:val="24"/>
+        </w:rPr>
+        <w:t>:</w:t>
       </w:r>
     </w:p>
     <w:p>
@@ -2167,6 +2386,7 @@
           <w:sz w:val="24"/>
           <w:szCs w:val="24"/>
         </w:rPr>
+        <w:lastRenderedPageBreak/>
         <w:t xml:space="preserve">Exemplo </w:t>
       </w:r>
       <w:r>
@@ -2183,7 +2403,23 @@
           <w:sz w:val="24"/>
           <w:szCs w:val="24"/>
         </w:rPr>
-        <w:t xml:space="preserve"> (sequencia invalida, pois é rotativa): Q de Ouros, K de Ouros, Ás de Ouros.</w:t>
+        <w:t xml:space="preserve"> (sequ</w:t>
+      </w:r>
+      <w:r>
+        <w:rPr>
+          <w:rFonts w:ascii="Times New Roman" w:hAnsi="Times New Roman" w:cs="Times New Roman"/>
+          <w:sz w:val="24"/>
+          <w:szCs w:val="24"/>
+        </w:rPr>
+        <w:t>ê</w:t>
+      </w:r>
+      <w:r>
+        <w:rPr>
+          <w:rFonts w:ascii="Times New Roman" w:hAnsi="Times New Roman" w:cs="Times New Roman"/>
+          <w:sz w:val="24"/>
+          <w:szCs w:val="24"/>
+        </w:rPr>
+        <w:t>ncia invalida, pois é rotativa): Q de Ouros, K de Ouros, Ás de Ouros.</w:t>
       </w:r>
     </w:p>
     <w:p>
@@ -2211,7 +2447,27 @@
           <w:sz w:val="24"/>
           <w:szCs w:val="24"/>
         </w:rPr>
-        <w:t>Combinação 2 – Conjunto:</w:t>
+        <w:t>Conjunto</w:t>
+      </w:r>
+      <w:r>
+        <w:rPr>
+          <w:rFonts w:ascii="Times New Roman" w:hAnsi="Times New Roman" w:cs="Times New Roman"/>
+          <w:b/>
+          <w:bCs/>
+          <w:sz w:val="24"/>
+          <w:szCs w:val="24"/>
+        </w:rPr>
+        <w:t>s</w:t>
+      </w:r>
+      <w:r>
+        <w:rPr>
+          <w:rFonts w:ascii="Times New Roman" w:hAnsi="Times New Roman" w:cs="Times New Roman"/>
+          <w:b/>
+          <w:bCs/>
+          <w:sz w:val="24"/>
+          <w:szCs w:val="24"/>
+        </w:rPr>
+        <w:t>:</w:t>
       </w:r>
     </w:p>
     <w:p>
@@ -2329,120 +2585,127 @@
           <w:sz w:val="24"/>
           <w:szCs w:val="24"/>
         </w:rPr>
-        <w:t>Exemplo 4 (Conjunto invalido, pois é de naipes diferentes): 4 de Ouros e 4 de Copas.</w:t>
-      </w:r>
-    </w:p>
-    <w:p>
-      <w:pPr>
-        <w:spacing w:line="360" w:lineRule="auto"/>
-        <w:ind w:firstLine="708"/>
-        <w:jc w:val="both"/>
-        <w:rPr>
-          <w:rFonts w:ascii="Times New Roman" w:hAnsi="Times New Roman" w:cs="Times New Roman"/>
-          <w:sz w:val="24"/>
-          <w:szCs w:val="24"/>
-        </w:rPr>
-      </w:pPr>
-      <w:r>
-        <w:rPr>
-          <w:rFonts w:ascii="Times New Roman" w:hAnsi="Times New Roman" w:cs="Times New Roman"/>
-          <w:sz w:val="24"/>
-          <w:szCs w:val="24"/>
-        </w:rPr>
-        <w:lastRenderedPageBreak/>
-        <w:t xml:space="preserve">Após o primeiro jogador realizar sua compra e seu descarte, o próximo </w:t>
-      </w:r>
-      <w:r>
-        <w:rPr>
-          <w:rFonts w:ascii="Times New Roman" w:hAnsi="Times New Roman" w:cs="Times New Roman"/>
-          <w:sz w:val="24"/>
-          <w:szCs w:val="24"/>
-        </w:rPr>
-        <w:t>jogador ficara</w:t>
-      </w:r>
-      <w:r>
-        <w:rPr>
-          <w:rFonts w:ascii="Times New Roman" w:hAnsi="Times New Roman" w:cs="Times New Roman"/>
-          <w:sz w:val="24"/>
-          <w:szCs w:val="24"/>
-        </w:rPr>
-        <w:t xml:space="preserve"> </w:t>
-      </w:r>
-      <w:r>
-        <w:rPr>
-          <w:rFonts w:ascii="Times New Roman" w:hAnsi="Times New Roman" w:cs="Times New Roman"/>
-          <w:sz w:val="24"/>
-          <w:szCs w:val="24"/>
-        </w:rPr>
-        <w:t>disponível para</w:t>
-      </w:r>
-      <w:r>
-        <w:rPr>
-          <w:rFonts w:ascii="Times New Roman" w:hAnsi="Times New Roman" w:cs="Times New Roman"/>
-          <w:sz w:val="24"/>
-          <w:szCs w:val="24"/>
-        </w:rPr>
-        <w:t xml:space="preserve"> realizar compras do MC ou MD e em seguida descartar uma carta qualquer ou uma das combinações acima descritas</w:t>
-      </w:r>
-      <w:r>
-        <w:rPr>
-          <w:rFonts w:ascii="Times New Roman" w:hAnsi="Times New Roman" w:cs="Times New Roman"/>
-          <w:sz w:val="24"/>
-          <w:szCs w:val="24"/>
-        </w:rPr>
-        <w:t>, e assim por diante para cada jogador.</w:t>
-      </w:r>
-    </w:p>
-    <w:p>
-      <w:pPr>
-        <w:spacing w:line="360" w:lineRule="auto"/>
-        <w:ind w:firstLine="708"/>
-        <w:jc w:val="both"/>
-        <w:rPr>
-          <w:rFonts w:ascii="Times New Roman" w:hAnsi="Times New Roman" w:cs="Times New Roman"/>
-          <w:sz w:val="24"/>
-          <w:szCs w:val="24"/>
-        </w:rPr>
-      </w:pPr>
-      <w:r>
-        <w:rPr>
-          <w:rFonts w:ascii="Times New Roman" w:hAnsi="Times New Roman" w:cs="Times New Roman"/>
-          <w:sz w:val="24"/>
-          <w:szCs w:val="24"/>
-        </w:rPr>
-        <w:t xml:space="preserve">Cada jogador, </w:t>
-      </w:r>
-      <w:r>
-        <w:rPr>
-          <w:rFonts w:ascii="Times New Roman" w:hAnsi="Times New Roman" w:cs="Times New Roman"/>
-          <w:sz w:val="24"/>
-          <w:szCs w:val="24"/>
-        </w:rPr>
-        <w:t xml:space="preserve">quando estiver na sua vez de jogar, é </w:t>
-      </w:r>
-      <w:r>
-        <w:rPr>
-          <w:rFonts w:ascii="Times New Roman" w:hAnsi="Times New Roman" w:cs="Times New Roman"/>
-          <w:sz w:val="24"/>
-          <w:szCs w:val="24"/>
-        </w:rPr>
-        <w:t>obrigado</w:t>
-      </w:r>
-      <w:r>
-        <w:rPr>
-          <w:rFonts w:ascii="Times New Roman" w:hAnsi="Times New Roman" w:cs="Times New Roman"/>
-          <w:sz w:val="24"/>
-          <w:szCs w:val="24"/>
-        </w:rPr>
-        <w:t xml:space="preserve"> realizar uma compra de um dos montes de cartas, MC ou MD</w:t>
-      </w:r>
-      <w:r>
-        <w:rPr>
-          <w:rFonts w:ascii="Times New Roman" w:hAnsi="Times New Roman" w:cs="Times New Roman"/>
-          <w:sz w:val="24"/>
-          <w:szCs w:val="24"/>
-        </w:rPr>
-        <w:t>.</w:t>
+        <w:t>Exemplo 4 (Conjunto inv</w:t>
+      </w:r>
+      <w:r>
+        <w:rPr>
+          <w:rFonts w:ascii="Times New Roman" w:hAnsi="Times New Roman" w:cs="Times New Roman"/>
+          <w:sz w:val="24"/>
+          <w:szCs w:val="24"/>
+        </w:rPr>
+        <w:t>á</w:t>
+      </w:r>
+      <w:r>
+        <w:rPr>
+          <w:rFonts w:ascii="Times New Roman" w:hAnsi="Times New Roman" w:cs="Times New Roman"/>
+          <w:sz w:val="24"/>
+          <w:szCs w:val="24"/>
+        </w:rPr>
+        <w:t xml:space="preserve">lido, pois </w:t>
+      </w:r>
+      <w:r>
+        <w:rPr>
+          <w:rFonts w:ascii="Times New Roman" w:hAnsi="Times New Roman" w:cs="Times New Roman"/>
+          <w:sz w:val="24"/>
+          <w:szCs w:val="24"/>
+        </w:rPr>
+        <w:t>possui</w:t>
+      </w:r>
+      <w:r>
+        <w:rPr>
+          <w:rFonts w:ascii="Times New Roman" w:hAnsi="Times New Roman" w:cs="Times New Roman"/>
+          <w:sz w:val="24"/>
+          <w:szCs w:val="24"/>
+        </w:rPr>
+        <w:t xml:space="preserve"> naipes diferentes): 4 de Ouros e 4 de Copas.</w:t>
+      </w:r>
+    </w:p>
+    <w:p>
+      <w:pPr>
+        <w:spacing w:line="360" w:lineRule="auto"/>
+        <w:jc w:val="both"/>
+        <w:rPr>
+          <w:rFonts w:ascii="Times New Roman" w:hAnsi="Times New Roman" w:cs="Times New Roman"/>
+          <w:sz w:val="32"/>
+          <w:szCs w:val="32"/>
+        </w:rPr>
+      </w:pPr>
+      <w:r>
+        <w:rPr>
+          <w:rFonts w:ascii="Times New Roman" w:hAnsi="Times New Roman" w:cs="Times New Roman"/>
+          <w:sz w:val="24"/>
+          <w:szCs w:val="24"/>
+        </w:rPr>
+        <w:tab/>
+      </w:r>
+      <w:r>
+        <w:rPr>
+          <w:rFonts w:ascii="Times New Roman" w:hAnsi="Times New Roman" w:cs="Times New Roman"/>
+          <w:sz w:val="32"/>
+          <w:szCs w:val="32"/>
+        </w:rPr>
+        <w:t>3.4.3</w:t>
+      </w:r>
+      <w:r>
+        <w:rPr>
+          <w:rFonts w:ascii="Times New Roman" w:hAnsi="Times New Roman" w:cs="Times New Roman"/>
+          <w:sz w:val="32"/>
+          <w:szCs w:val="32"/>
+        </w:rPr>
+        <w:t xml:space="preserve"> Pontuação</w:t>
+      </w:r>
+    </w:p>
+    <w:p>
+      <w:pPr>
+        <w:spacing w:line="360" w:lineRule="auto"/>
+        <w:jc w:val="both"/>
+        <w:rPr>
+          <w:rFonts w:ascii="Times New Roman" w:hAnsi="Times New Roman" w:cs="Times New Roman"/>
+          <w:sz w:val="24"/>
+          <w:szCs w:val="24"/>
+        </w:rPr>
+      </w:pPr>
+      <w:r>
+        <w:rPr>
+          <w:rFonts w:ascii="Times New Roman" w:hAnsi="Times New Roman" w:cs="Times New Roman"/>
+          <w:sz w:val="32"/>
+          <w:szCs w:val="32"/>
+        </w:rPr>
+        <w:tab/>
+      </w:r>
+      <w:r>
+        <w:rPr>
+          <w:rFonts w:ascii="Times New Roman" w:hAnsi="Times New Roman" w:cs="Times New Roman"/>
+          <w:sz w:val="32"/>
+          <w:szCs w:val="32"/>
+        </w:rPr>
+        <w:tab/>
+      </w:r>
+      <w:r>
+        <w:rPr>
+          <w:rFonts w:ascii="Times New Roman" w:hAnsi="Times New Roman" w:cs="Times New Roman"/>
+          <w:sz w:val="24"/>
+          <w:szCs w:val="24"/>
+        </w:rPr>
+        <w:t xml:space="preserve">Após um jogador chamar </w:t>
+      </w:r>
+      <w:r>
+        <w:rPr>
+          <w:rFonts w:ascii="Times New Roman" w:hAnsi="Times New Roman" w:cs="Times New Roman"/>
+          <w:b/>
+          <w:bCs/>
+          <w:sz w:val="24"/>
+          <w:szCs w:val="24"/>
+        </w:rPr>
+        <w:t>YANIV</w:t>
+      </w:r>
+      <w:r>
+        <w:rPr>
+          <w:rFonts w:ascii="Times New Roman" w:hAnsi="Times New Roman" w:cs="Times New Roman"/>
+          <w:sz w:val="24"/>
+          <w:szCs w:val="24"/>
+        </w:rPr>
+        <w:t>, o jogo realiza uma lógica para definir a pontuação dos demais jogadores.</w:t>
       </w:r>
     </w:p>
     <w:p>
@@ -2450,10 +2713,33 @@
         <w:pStyle w:val="PargrafodaLista"/>
         <w:numPr>
           <w:ilvl w:val="0"/>
-          <w:numId w:val="6"/>
+          <w:numId w:val="9"/>
         </w:numPr>
         <w:spacing w:line="360" w:lineRule="auto"/>
         <w:jc w:val="both"/>
+        <w:rPr>
+          <w:rFonts w:ascii="Times New Roman" w:hAnsi="Times New Roman" w:cs="Times New Roman"/>
+          <w:sz w:val="24"/>
+          <w:szCs w:val="24"/>
+        </w:rPr>
+      </w:pPr>
+      <w:r>
+        <w:rPr>
+          <w:rFonts w:ascii="Times New Roman" w:hAnsi="Times New Roman" w:cs="Times New Roman"/>
+          <w:sz w:val="24"/>
+          <w:szCs w:val="24"/>
+        </w:rPr>
+        <w:t>Caso o jogador ten</w:t>
+      </w:r>
+      <w:r>
+        <w:rPr>
+          <w:rFonts w:ascii="Times New Roman" w:hAnsi="Times New Roman" w:cs="Times New Roman"/>
+          <w:sz w:val="24"/>
+          <w:szCs w:val="24"/>
+        </w:rPr>
+        <w:t xml:space="preserve">ha chamado </w:t>
+      </w:r>
+      <w:r>
         <w:rPr>
           <w:rFonts w:ascii="Times New Roman" w:hAnsi="Times New Roman" w:cs="Times New Roman"/>
           <w:b/>
@@ -2461,7 +2747,8 @@
           <w:sz w:val="24"/>
           <w:szCs w:val="24"/>
         </w:rPr>
-      </w:pPr>
+        <w:t>YANIV</w:t>
+      </w:r>
       <w:r>
         <w:rPr>
           <w:rFonts w:ascii="Times New Roman" w:hAnsi="Times New Roman" w:cs="Times New Roman"/>
@@ -2470,43 +2757,15 @@
           <w:sz w:val="24"/>
           <w:szCs w:val="24"/>
         </w:rPr>
-        <w:t>Compra no MC:</w:t>
-      </w:r>
-    </w:p>
-    <w:p>
-      <w:pPr>
-        <w:spacing w:line="360" w:lineRule="auto"/>
-        <w:ind w:left="708"/>
-        <w:jc w:val="both"/>
-        <w:rPr>
-          <w:rFonts w:ascii="Times New Roman" w:hAnsi="Times New Roman" w:cs="Times New Roman"/>
-          <w:sz w:val="24"/>
-          <w:szCs w:val="24"/>
-        </w:rPr>
-      </w:pPr>
-      <w:r>
-        <w:rPr>
-          <w:rFonts w:ascii="Times New Roman" w:hAnsi="Times New Roman" w:cs="Times New Roman"/>
-          <w:sz w:val="24"/>
-          <w:szCs w:val="24"/>
-        </w:rPr>
-        <w:t>Uma carta é retirada do monte de compras e será adicionada a</w:t>
-      </w:r>
-      <w:r>
-        <w:rPr>
-          <w:rFonts w:ascii="Times New Roman" w:hAnsi="Times New Roman" w:cs="Times New Roman"/>
-          <w:sz w:val="24"/>
-          <w:szCs w:val="24"/>
-        </w:rPr>
-        <w:t xml:space="preserve"> mão</w:t>
-      </w:r>
-      <w:r>
-        <w:rPr>
-          <w:rFonts w:ascii="Times New Roman" w:hAnsi="Times New Roman" w:cs="Times New Roman"/>
-          <w:sz w:val="24"/>
-          <w:szCs w:val="24"/>
-        </w:rPr>
-        <w:t xml:space="preserve"> de cartas do jogador.</w:t>
+        <w:t xml:space="preserve"> </w:t>
+      </w:r>
+      <w:r>
+        <w:rPr>
+          <w:rFonts w:ascii="Times New Roman" w:hAnsi="Times New Roman" w:cs="Times New Roman"/>
+          <w:sz w:val="24"/>
+          <w:szCs w:val="24"/>
+        </w:rPr>
+        <w:t>com uma pontuação maior que 6 pontos, o mesmo receberá uma penalidade de +30 pontos.</w:t>
       </w:r>
     </w:p>
     <w:p>
@@ -2514,10 +2773,49 @@
         <w:pStyle w:val="PargrafodaLista"/>
         <w:numPr>
           <w:ilvl w:val="0"/>
-          <w:numId w:val="6"/>
+          <w:numId w:val="9"/>
         </w:numPr>
         <w:spacing w:line="360" w:lineRule="auto"/>
         <w:jc w:val="both"/>
+        <w:rPr>
+          <w:rFonts w:ascii="Times New Roman" w:hAnsi="Times New Roman" w:cs="Times New Roman"/>
+          <w:sz w:val="24"/>
+          <w:szCs w:val="24"/>
+        </w:rPr>
+      </w:pPr>
+      <w:r>
+        <w:rPr>
+          <w:rFonts w:ascii="Times New Roman" w:hAnsi="Times New Roman" w:cs="Times New Roman"/>
+          <w:sz w:val="24"/>
+          <w:szCs w:val="24"/>
+        </w:rPr>
+        <w:t>Caso contrário, é necessário verificar as outras mãos na partida.</w:t>
+      </w:r>
+    </w:p>
+    <w:p>
+      <w:pPr>
+        <w:pStyle w:val="PargrafodaLista"/>
+        <w:numPr>
+          <w:ilvl w:val="1"/>
+          <w:numId w:val="9"/>
+        </w:numPr>
+        <w:spacing w:line="360" w:lineRule="auto"/>
+        <w:jc w:val="both"/>
+        <w:rPr>
+          <w:rFonts w:ascii="Times New Roman" w:hAnsi="Times New Roman" w:cs="Times New Roman"/>
+          <w:sz w:val="24"/>
+          <w:szCs w:val="24"/>
+        </w:rPr>
+      </w:pPr>
+      <w:r>
+        <w:rPr>
+          <w:rFonts w:ascii="Times New Roman" w:hAnsi="Times New Roman" w:cs="Times New Roman"/>
+          <w:sz w:val="24"/>
+          <w:szCs w:val="24"/>
+        </w:rPr>
+        <w:t xml:space="preserve">Se a pontuação do jogador que chamou </w:t>
+      </w:r>
+      <w:r>
         <w:rPr>
           <w:rFonts w:ascii="Times New Roman" w:hAnsi="Times New Roman" w:cs="Times New Roman"/>
           <w:b/>
@@ -2525,228 +2823,79 @@
           <w:sz w:val="24"/>
           <w:szCs w:val="24"/>
         </w:rPr>
-      </w:pPr>
-      <w:r>
-        <w:rPr>
-          <w:rFonts w:ascii="Times New Roman" w:hAnsi="Times New Roman" w:cs="Times New Roman"/>
-          <w:b/>
-          <w:bCs/>
-          <w:sz w:val="24"/>
-          <w:szCs w:val="24"/>
-        </w:rPr>
-        <w:t>Compra no MD:</w:t>
-      </w:r>
-    </w:p>
-    <w:p>
-      <w:pPr>
-        <w:spacing w:line="360" w:lineRule="auto"/>
-        <w:ind w:left="708"/>
-        <w:jc w:val="both"/>
-        <w:rPr>
-          <w:rFonts w:ascii="Times New Roman" w:hAnsi="Times New Roman" w:cs="Times New Roman"/>
-          <w:sz w:val="24"/>
-          <w:szCs w:val="24"/>
-        </w:rPr>
-      </w:pPr>
-      <w:r>
-        <w:rPr>
-          <w:rFonts w:ascii="Times New Roman" w:hAnsi="Times New Roman" w:cs="Times New Roman"/>
-          <w:sz w:val="24"/>
-          <w:szCs w:val="24"/>
-        </w:rPr>
-        <w:t xml:space="preserve">Somente </w:t>
-      </w:r>
-      <w:r>
-        <w:rPr>
-          <w:rFonts w:ascii="Times New Roman" w:hAnsi="Times New Roman" w:cs="Times New Roman"/>
-          <w:sz w:val="24"/>
-          <w:szCs w:val="24"/>
-        </w:rPr>
-        <w:t>a última carta do</w:t>
-      </w:r>
-      <w:r>
-        <w:rPr>
-          <w:rFonts w:ascii="Times New Roman" w:hAnsi="Times New Roman" w:cs="Times New Roman"/>
-          <w:sz w:val="24"/>
-          <w:szCs w:val="24"/>
-        </w:rPr>
-        <w:t xml:space="preserve"> descarte realizado pelo último jogador ficará disponível no monte de descarte para ser comprado</w:t>
-      </w:r>
-      <w:r>
-        <w:rPr>
-          <w:rFonts w:ascii="Times New Roman" w:hAnsi="Times New Roman" w:cs="Times New Roman"/>
-          <w:sz w:val="24"/>
-          <w:szCs w:val="24"/>
-        </w:rPr>
-        <w:t xml:space="preserve"> e será adicionada a mão de cartas do jogador.</w:t>
-      </w:r>
-    </w:p>
-    <w:p>
-      <w:pPr>
-        <w:spacing w:line="360" w:lineRule="auto"/>
-        <w:ind w:firstLine="708"/>
-        <w:jc w:val="both"/>
-        <w:rPr>
-          <w:rFonts w:ascii="Times New Roman" w:hAnsi="Times New Roman" w:cs="Times New Roman"/>
-          <w:sz w:val="24"/>
-          <w:szCs w:val="24"/>
-        </w:rPr>
-      </w:pPr>
-      <w:r>
-        <w:rPr>
-          <w:rFonts w:ascii="Times New Roman" w:hAnsi="Times New Roman" w:cs="Times New Roman"/>
-          <w:sz w:val="24"/>
-          <w:szCs w:val="24"/>
-        </w:rPr>
-        <w:t>Após um jogador alcançar em sua mão de cartas um valor</w:t>
-      </w:r>
-      <w:r>
-        <w:rPr>
-          <w:rFonts w:ascii="Times New Roman" w:hAnsi="Times New Roman" w:cs="Times New Roman"/>
-          <w:sz w:val="24"/>
-          <w:szCs w:val="24"/>
-        </w:rPr>
-        <w:t xml:space="preserve"> igual ou</w:t>
-      </w:r>
-      <w:r>
-        <w:rPr>
-          <w:rFonts w:ascii="Times New Roman" w:hAnsi="Times New Roman" w:cs="Times New Roman"/>
-          <w:sz w:val="24"/>
-          <w:szCs w:val="24"/>
-        </w:rPr>
-        <w:t xml:space="preserve"> inferior </w:t>
-      </w:r>
-      <w:r>
-        <w:rPr>
-          <w:rFonts w:ascii="Times New Roman" w:hAnsi="Times New Roman" w:cs="Times New Roman"/>
-          <w:sz w:val="24"/>
-          <w:szCs w:val="24"/>
-        </w:rPr>
-        <w:t xml:space="preserve">a 6 pontos </w:t>
-      </w:r>
-      <w:r>
-        <w:rPr>
-          <w:rFonts w:ascii="Times New Roman" w:hAnsi="Times New Roman" w:cs="Times New Roman"/>
-          <w:sz w:val="24"/>
-          <w:szCs w:val="24"/>
-        </w:rPr>
-        <w:t xml:space="preserve">para chamar </w:t>
-      </w:r>
-      <w:r>
-        <w:rPr>
-          <w:rFonts w:ascii="Times New Roman" w:hAnsi="Times New Roman" w:cs="Times New Roman"/>
-          <w:b/>
-          <w:bCs/>
-          <w:sz w:val="24"/>
-          <w:szCs w:val="24"/>
-        </w:rPr>
         <w:t>YANIV</w:t>
       </w:r>
       <w:r>
         <w:rPr>
           <w:rFonts w:ascii="Times New Roman" w:hAnsi="Times New Roman" w:cs="Times New Roman"/>
-          <w:b/>
-          <w:bCs/>
-          <w:sz w:val="24"/>
-          <w:szCs w:val="24"/>
-        </w:rPr>
-        <w:t xml:space="preserve"> </w:t>
-      </w:r>
-      <w:r>
-        <w:rPr>
-          <w:rFonts w:ascii="Times New Roman" w:hAnsi="Times New Roman" w:cs="Times New Roman"/>
-          <w:sz w:val="24"/>
-          <w:szCs w:val="24"/>
-        </w:rPr>
-        <w:t>(disponível após obter a pontuação mínima necessária)</w:t>
-      </w:r>
-      <w:r>
-        <w:rPr>
-          <w:rFonts w:ascii="Times New Roman" w:hAnsi="Times New Roman" w:cs="Times New Roman"/>
-          <w:sz w:val="24"/>
-          <w:szCs w:val="24"/>
-        </w:rPr>
-        <w:t xml:space="preserve">. Sendo esse o vencedor dessa partida, sendo assim, </w:t>
-      </w:r>
-      <w:r>
-        <w:rPr>
-          <w:rFonts w:ascii="Times New Roman" w:hAnsi="Times New Roman" w:cs="Times New Roman"/>
-          <w:sz w:val="24"/>
-          <w:szCs w:val="24"/>
-        </w:rPr>
-        <w:t xml:space="preserve">é </w:t>
-      </w:r>
-      <w:r>
-        <w:rPr>
-          <w:rFonts w:ascii="Times New Roman" w:hAnsi="Times New Roman" w:cs="Times New Roman"/>
-          <w:sz w:val="24"/>
-          <w:szCs w:val="24"/>
-        </w:rPr>
-        <w:t>adicionado os pontos (pontuação somada dos valores das cartas atuais em sua mão) de cada jogador em seus respectivos placares.</w:t>
-      </w:r>
-    </w:p>
-    <w:p>
-      <w:pPr>
-        <w:spacing w:line="360" w:lineRule="auto"/>
-        <w:ind w:firstLine="708"/>
-        <w:jc w:val="both"/>
-        <w:rPr>
-          <w:rFonts w:ascii="Times New Roman" w:hAnsi="Times New Roman" w:cs="Times New Roman"/>
-          <w:sz w:val="24"/>
-          <w:szCs w:val="24"/>
-        </w:rPr>
-      </w:pPr>
-      <w:r>
-        <w:rPr>
-          <w:rFonts w:ascii="Times New Roman" w:hAnsi="Times New Roman" w:cs="Times New Roman"/>
-          <w:sz w:val="24"/>
-          <w:szCs w:val="24"/>
-        </w:rPr>
-        <w:t xml:space="preserve">Porém, caso outro jogador possuir uma pontuação inferior ao jogador que chamou </w:t>
-      </w:r>
-      <w:proofErr w:type="spellStart"/>
-      <w:r>
-        <w:rPr>
-          <w:rFonts w:ascii="Times New Roman" w:hAnsi="Times New Roman" w:cs="Times New Roman"/>
-          <w:sz w:val="24"/>
-          <w:szCs w:val="24"/>
-        </w:rPr>
-        <w:t>Yaniv</w:t>
-      </w:r>
-      <w:proofErr w:type="spellEnd"/>
-      <w:r>
-        <w:rPr>
-          <w:rFonts w:ascii="Times New Roman" w:hAnsi="Times New Roman" w:cs="Times New Roman"/>
-          <w:sz w:val="24"/>
-          <w:szCs w:val="24"/>
-        </w:rPr>
-        <w:t xml:space="preserve">, esse mesmo jogador que chamou </w:t>
-      </w:r>
-      <w:proofErr w:type="spellStart"/>
-      <w:r>
-        <w:rPr>
-          <w:rFonts w:ascii="Times New Roman" w:hAnsi="Times New Roman" w:cs="Times New Roman"/>
-          <w:sz w:val="24"/>
-          <w:szCs w:val="24"/>
-        </w:rPr>
-        <w:t>Yaniv</w:t>
-      </w:r>
-      <w:proofErr w:type="spellEnd"/>
-      <w:r>
-        <w:rPr>
-          <w:rFonts w:ascii="Times New Roman" w:hAnsi="Times New Roman" w:cs="Times New Roman"/>
-          <w:sz w:val="24"/>
-          <w:szCs w:val="24"/>
-        </w:rPr>
-        <w:t xml:space="preserve"> receberá uma penalidade de 30 pontos</w:t>
-      </w:r>
-      <w:r>
-        <w:rPr>
-          <w:rFonts w:ascii="Times New Roman" w:hAnsi="Times New Roman" w:cs="Times New Roman"/>
-          <w:sz w:val="24"/>
-          <w:szCs w:val="24"/>
-        </w:rPr>
-        <w:t xml:space="preserve"> e os demais será adicionado o valor atual de sua mão de cartas ao placar.</w:t>
+          <w:sz w:val="24"/>
+          <w:szCs w:val="24"/>
+        </w:rPr>
+        <w:t xml:space="preserve"> for </w:t>
+      </w:r>
+      <w:r>
+        <w:rPr>
+          <w:rFonts w:ascii="Times New Roman" w:hAnsi="Times New Roman" w:cs="Times New Roman"/>
+          <w:sz w:val="24"/>
+          <w:szCs w:val="24"/>
+        </w:rPr>
+        <w:t>inferior</w:t>
+      </w:r>
+      <w:r>
+        <w:rPr>
+          <w:rFonts w:ascii="Times New Roman" w:hAnsi="Times New Roman" w:cs="Times New Roman"/>
+          <w:sz w:val="24"/>
+          <w:szCs w:val="24"/>
+        </w:rPr>
+        <w:t xml:space="preserve"> a todas na mesa, todos os outros jogadores recebem a penalidade de +10 pontos.</w:t>
+      </w:r>
+    </w:p>
+    <w:p>
+      <w:pPr>
+        <w:pStyle w:val="PargrafodaLista"/>
+        <w:numPr>
+          <w:ilvl w:val="1"/>
+          <w:numId w:val="9"/>
+        </w:numPr>
+        <w:spacing w:line="360" w:lineRule="auto"/>
+        <w:jc w:val="both"/>
+        <w:rPr>
+          <w:rFonts w:ascii="Times New Roman" w:hAnsi="Times New Roman" w:cs="Times New Roman"/>
+          <w:sz w:val="24"/>
+          <w:szCs w:val="24"/>
+        </w:rPr>
+      </w:pPr>
+      <w:r>
+        <w:rPr>
+          <w:rFonts w:ascii="Times New Roman" w:hAnsi="Times New Roman" w:cs="Times New Roman"/>
+          <w:sz w:val="24"/>
+          <w:szCs w:val="24"/>
+        </w:rPr>
+        <w:t>Caso contrário, ou seja, um ou mais jogadores possuírem</w:t>
+      </w:r>
+      <w:r>
+        <w:rPr>
+          <w:rFonts w:ascii="Times New Roman" w:hAnsi="Times New Roman" w:cs="Times New Roman"/>
+          <w:sz w:val="24"/>
+          <w:szCs w:val="24"/>
+        </w:rPr>
+        <w:t xml:space="preserve"> uma pontuação inferior</w:t>
+      </w:r>
+      <w:r>
+        <w:rPr>
+          <w:rFonts w:ascii="Times New Roman" w:hAnsi="Times New Roman" w:cs="Times New Roman"/>
+          <w:sz w:val="24"/>
+          <w:szCs w:val="24"/>
+        </w:rPr>
+        <w:t xml:space="preserve"> ou igual</w:t>
+      </w:r>
+      <w:r>
+        <w:rPr>
+          <w:rFonts w:ascii="Times New Roman" w:hAnsi="Times New Roman" w:cs="Times New Roman"/>
+          <w:sz w:val="24"/>
+          <w:szCs w:val="24"/>
+        </w:rPr>
+        <w:t xml:space="preserve"> à do jogador, o mesmo recebe uma penalidade de +30 pontos.</w:t>
       </w:r>
     </w:p>
     <w:p>
@@ -2764,7 +2913,6 @@
           <w:szCs w:val="32"/>
         </w:rPr>
       </w:pPr>
-      <w:proofErr w:type="spellStart"/>
       <w:r>
         <w:rPr>
           <w:rFonts w:ascii="Times New Roman" w:hAnsi="Times New Roman" w:cs="Times New Roman"/>
@@ -2773,13 +2921,20 @@
         </w:rPr>
         <w:t>Pos</w:t>
       </w:r>
-      <w:proofErr w:type="spellEnd"/>
       <w:r>
         <w:rPr>
           <w:rFonts w:ascii="Times New Roman" w:hAnsi="Times New Roman" w:cs="Times New Roman"/>
           <w:sz w:val="32"/>
           <w:szCs w:val="32"/>
         </w:rPr>
+        <w:t>t</w:t>
+      </w:r>
+      <w:r>
+        <w:rPr>
+          <w:rFonts w:ascii="Times New Roman" w:hAnsi="Times New Roman" w:cs="Times New Roman"/>
+          <w:sz w:val="32"/>
+          <w:szCs w:val="32"/>
+        </w:rPr>
         <w:t>-round</w:t>
       </w:r>
     </w:p>
@@ -2832,23 +2987,47 @@
           <w:sz w:val="24"/>
           <w:szCs w:val="24"/>
         </w:rPr>
-        <w:t xml:space="preserve">a partida </w:t>
-      </w:r>
-      <w:r>
-        <w:rPr>
-          <w:rFonts w:ascii="Times New Roman" w:hAnsi="Times New Roman" w:cs="Times New Roman"/>
-          <w:sz w:val="24"/>
-          <w:szCs w:val="24"/>
-        </w:rPr>
-        <w:t>é reiniciad</w:t>
-      </w:r>
-      <w:r>
-        <w:rPr>
-          <w:rFonts w:ascii="Times New Roman" w:hAnsi="Times New Roman" w:cs="Times New Roman"/>
-          <w:sz w:val="24"/>
-          <w:szCs w:val="24"/>
-        </w:rPr>
-        <w:t>a, porém, com a pontuação dos placares atualizadas</w:t>
+        <w:t xml:space="preserve">uma nova rodada </w:t>
+      </w:r>
+      <w:r>
+        <w:rPr>
+          <w:rFonts w:ascii="Times New Roman" w:hAnsi="Times New Roman" w:cs="Times New Roman"/>
+          <w:sz w:val="24"/>
+          <w:szCs w:val="24"/>
+        </w:rPr>
+        <w:t>é iniciad</w:t>
+      </w:r>
+      <w:r>
+        <w:rPr>
+          <w:rFonts w:ascii="Times New Roman" w:hAnsi="Times New Roman" w:cs="Times New Roman"/>
+          <w:sz w:val="24"/>
+          <w:szCs w:val="24"/>
+        </w:rPr>
+        <w:t xml:space="preserve">a, </w:t>
+      </w:r>
+      <w:r>
+        <w:rPr>
+          <w:rFonts w:ascii="Times New Roman" w:hAnsi="Times New Roman" w:cs="Times New Roman"/>
+          <w:sz w:val="24"/>
+          <w:szCs w:val="24"/>
+        </w:rPr>
+        <w:t>entretanto</w:t>
+      </w:r>
+      <w:r>
+        <w:rPr>
+          <w:rFonts w:ascii="Times New Roman" w:hAnsi="Times New Roman" w:cs="Times New Roman"/>
+          <w:sz w:val="24"/>
+          <w:szCs w:val="24"/>
+        </w:rPr>
+        <w:t>, com a pontuação dos placares atualizadas</w:t>
+      </w:r>
+      <w:r>
+        <w:rPr>
+          <w:rFonts w:ascii="Times New Roman" w:hAnsi="Times New Roman" w:cs="Times New Roman"/>
+          <w:sz w:val="24"/>
+          <w:szCs w:val="24"/>
+        </w:rPr>
+        <w:t>.</w:t>
       </w:r>
       <w:r>
         <w:rPr>
@@ -2864,31 +3043,31 @@
           <w:sz w:val="24"/>
           <w:szCs w:val="24"/>
         </w:rPr>
-        <w:t>e</w:t>
-      </w:r>
-      <w:r>
-        <w:rPr>
-          <w:rFonts w:ascii="Times New Roman" w:hAnsi="Times New Roman" w:cs="Times New Roman"/>
-          <w:sz w:val="24"/>
-          <w:szCs w:val="24"/>
-        </w:rPr>
-        <w:t xml:space="preserve"> repetir</w:t>
-      </w:r>
-      <w:r>
-        <w:rPr>
-          <w:rFonts w:ascii="Times New Roman" w:hAnsi="Times New Roman" w:cs="Times New Roman"/>
-          <w:sz w:val="24"/>
-          <w:szCs w:val="24"/>
-        </w:rPr>
-        <w:t>á</w:t>
-      </w:r>
-      <w:r>
-        <w:rPr>
-          <w:rFonts w:ascii="Times New Roman" w:hAnsi="Times New Roman" w:cs="Times New Roman"/>
-          <w:sz w:val="24"/>
-          <w:szCs w:val="24"/>
-        </w:rPr>
-        <w:t xml:space="preserve"> as mesmas ações até que um jogador alcance a pontuação</w:t>
+        <w:t>Após isso,</w:t>
+      </w:r>
+      <w:r>
+        <w:rPr>
+          <w:rFonts w:ascii="Times New Roman" w:hAnsi="Times New Roman" w:cs="Times New Roman"/>
+          <w:sz w:val="24"/>
+          <w:szCs w:val="24"/>
+        </w:rPr>
+        <w:t xml:space="preserve"> as mesmas ações </w:t>
+      </w:r>
+      <w:r>
+        <w:rPr>
+          <w:rFonts w:ascii="Times New Roman" w:hAnsi="Times New Roman" w:cs="Times New Roman"/>
+          <w:sz w:val="24"/>
+          <w:szCs w:val="24"/>
+        </w:rPr>
+        <w:t xml:space="preserve">serão repetidas </w:t>
+      </w:r>
+      <w:r>
+        <w:rPr>
+          <w:rFonts w:ascii="Times New Roman" w:hAnsi="Times New Roman" w:cs="Times New Roman"/>
+          <w:sz w:val="24"/>
+          <w:szCs w:val="24"/>
+        </w:rPr>
+        <w:t>até que um jogador alcance a pontuação</w:t>
       </w:r>
       <w:r>
         <w:rPr>
@@ -2932,15 +3111,40 @@
           <w:sz w:val="24"/>
           <w:szCs w:val="24"/>
         </w:rPr>
-        <w:t xml:space="preserve">A pontuação máxima é o que determina o final da partida, </w:t>
-      </w:r>
-      <w:r>
-        <w:rPr>
-          <w:rFonts w:ascii="Times New Roman" w:hAnsi="Times New Roman" w:cs="Times New Roman"/>
-          <w:sz w:val="24"/>
-          <w:szCs w:val="24"/>
-        </w:rPr>
-        <w:t>no instante</w:t>
+        <w:lastRenderedPageBreak/>
+        <w:t>A pontuação máxima é o que determina o final da partida</w:t>
+      </w:r>
+      <w:r>
+        <w:rPr>
+          <w:rFonts w:ascii="Times New Roman" w:hAnsi="Times New Roman" w:cs="Times New Roman"/>
+          <w:sz w:val="24"/>
+          <w:szCs w:val="24"/>
+        </w:rPr>
+        <w:t>.</w:t>
+      </w:r>
+      <w:r>
+        <w:rPr>
+          <w:rFonts w:ascii="Times New Roman" w:hAnsi="Times New Roman" w:cs="Times New Roman"/>
+          <w:sz w:val="24"/>
+          <w:szCs w:val="24"/>
+        </w:rPr>
+        <w:t xml:space="preserve"> </w:t>
+      </w:r>
+      <w:r>
+        <w:rPr>
+          <w:rFonts w:ascii="Times New Roman" w:hAnsi="Times New Roman" w:cs="Times New Roman"/>
+          <w:sz w:val="24"/>
+          <w:szCs w:val="24"/>
+        </w:rPr>
+        <w:t>N</w:t>
+      </w:r>
+      <w:r>
+        <w:rPr>
+          <w:rFonts w:ascii="Times New Roman" w:hAnsi="Times New Roman" w:cs="Times New Roman"/>
+          <w:sz w:val="24"/>
+          <w:szCs w:val="24"/>
+        </w:rPr>
+        <w:t>o instante</w:t>
       </w:r>
       <w:r>
         <w:rPr>
@@ -2984,7 +3188,6 @@
           <w:sz w:val="24"/>
           <w:szCs w:val="24"/>
         </w:rPr>
-        <w:lastRenderedPageBreak/>
         <w:t>Caso ocorra empate</w:t>
       </w:r>
       <w:r>
@@ -3648,18 +3851,32 @@
           <w:sz w:val="24"/>
           <w:szCs w:val="24"/>
         </w:rPr>
-        <w:t>do “</w:t>
-      </w:r>
-      <w:proofErr w:type="spellStart"/>
-      <w:r>
-        <w:rPr>
-          <w:rFonts w:ascii="Times New Roman" w:hAnsi="Times New Roman" w:cs="Times New Roman"/>
-          <w:sz w:val="24"/>
-          <w:szCs w:val="24"/>
-        </w:rPr>
-        <w:t>Buy</w:t>
-      </w:r>
-      <w:proofErr w:type="spellEnd"/>
+        <w:t xml:space="preserve">do “Buy </w:t>
+      </w:r>
+      <w:r>
+        <w:rPr>
+          <w:rFonts w:ascii="Times New Roman" w:hAnsi="Times New Roman" w:cs="Times New Roman"/>
+          <w:sz w:val="24"/>
+          <w:szCs w:val="24"/>
+        </w:rPr>
+        <w:t>deck</w:t>
+      </w:r>
+      <w:r>
+        <w:rPr>
+          <w:rFonts w:ascii="Times New Roman" w:hAnsi="Times New Roman" w:cs="Times New Roman"/>
+          <w:sz w:val="24"/>
+          <w:szCs w:val="24"/>
+        </w:rPr>
+        <w:t>”</w:t>
+      </w:r>
+      <w:r>
+        <w:rPr>
+          <w:rFonts w:ascii="Times New Roman" w:hAnsi="Times New Roman" w:cs="Times New Roman"/>
+          <w:sz w:val="24"/>
+          <w:szCs w:val="24"/>
+        </w:rPr>
+        <w:t>. Desta forma,</w:t>
+      </w:r>
       <w:r>
         <w:rPr>
           <w:rFonts w:ascii="Times New Roman" w:hAnsi="Times New Roman" w:cs="Times New Roman"/>
@@ -3668,23 +3885,21 @@
         </w:rPr>
         <w:t xml:space="preserve"> </w:t>
       </w:r>
-      <w:proofErr w:type="spellStart"/>
-      <w:r>
-        <w:rPr>
-          <w:rFonts w:ascii="Times New Roman" w:hAnsi="Times New Roman" w:cs="Times New Roman"/>
-          <w:sz w:val="24"/>
-          <w:szCs w:val="24"/>
-        </w:rPr>
-        <w:t>mount</w:t>
-      </w:r>
-      <w:proofErr w:type="spellEnd"/>
-      <w:r>
-        <w:rPr>
-          <w:rFonts w:ascii="Times New Roman" w:hAnsi="Times New Roman" w:cs="Times New Roman"/>
-          <w:sz w:val="24"/>
-          <w:szCs w:val="24"/>
-        </w:rPr>
-        <w:t>”,</w:t>
+      <w:r>
+        <w:rPr>
+          <w:rFonts w:ascii="Times New Roman" w:hAnsi="Times New Roman" w:cs="Times New Roman"/>
+          <w:sz w:val="24"/>
+          <w:szCs w:val="24"/>
+        </w:rPr>
+        <w:t>a</w:t>
+      </w:r>
+      <w:r>
+        <w:rPr>
+          <w:rFonts w:ascii="Times New Roman" w:hAnsi="Times New Roman" w:cs="Times New Roman"/>
+          <w:sz w:val="24"/>
+          <w:szCs w:val="24"/>
+        </w:rPr>
+        <w:t xml:space="preserve"> carta do topo é</w:t>
       </w:r>
       <w:r>
         <w:rPr>
@@ -3700,63 +3915,120 @@
           <w:sz w:val="24"/>
           <w:szCs w:val="24"/>
         </w:rPr>
-        <w:t xml:space="preserve">a </w:t>
-      </w:r>
-      <w:r>
-        <w:rPr>
-          <w:rFonts w:ascii="Times New Roman" w:hAnsi="Times New Roman" w:cs="Times New Roman"/>
-          <w:sz w:val="24"/>
-          <w:szCs w:val="24"/>
-        </w:rPr>
-        <w:t>carta</w:t>
-      </w:r>
-      <w:r>
-        <w:rPr>
-          <w:rFonts w:ascii="Times New Roman" w:hAnsi="Times New Roman" w:cs="Times New Roman"/>
-          <w:sz w:val="24"/>
-          <w:szCs w:val="24"/>
-        </w:rPr>
-        <w:t xml:space="preserve"> selecionada é destacada visualmente na interface do programa e em seguida </w:t>
-      </w:r>
-      <w:r>
-        <w:rPr>
-          <w:rFonts w:ascii="Times New Roman" w:hAnsi="Times New Roman" w:cs="Times New Roman"/>
-          <w:sz w:val="24"/>
-          <w:szCs w:val="24"/>
-        </w:rPr>
-        <w:t xml:space="preserve">é </w:t>
-      </w:r>
-      <w:r>
-        <w:rPr>
-          <w:rFonts w:ascii="Times New Roman" w:hAnsi="Times New Roman" w:cs="Times New Roman"/>
-          <w:sz w:val="24"/>
-          <w:szCs w:val="24"/>
-        </w:rPr>
-        <w:t xml:space="preserve">adicionada a mão do jogador. O próximo passo é </w:t>
-      </w:r>
-      <w:r>
-        <w:rPr>
-          <w:rFonts w:ascii="Times New Roman" w:hAnsi="Times New Roman" w:cs="Times New Roman"/>
-          <w:sz w:val="24"/>
-          <w:szCs w:val="24"/>
-        </w:rPr>
-        <w:t xml:space="preserve">aguardar o jogador </w:t>
-      </w:r>
-      <w:r>
-        <w:rPr>
-          <w:rFonts w:ascii="Times New Roman" w:hAnsi="Times New Roman" w:cs="Times New Roman"/>
-          <w:sz w:val="24"/>
-          <w:szCs w:val="24"/>
-        </w:rPr>
-        <w:t xml:space="preserve">a </w:t>
-      </w:r>
-      <w:r>
-        <w:rPr>
-          <w:rFonts w:ascii="Times New Roman" w:hAnsi="Times New Roman" w:cs="Times New Roman"/>
-          <w:sz w:val="24"/>
-          <w:szCs w:val="24"/>
-        </w:rPr>
-        <w:t xml:space="preserve">descartar as cartas </w:t>
+        <w:t xml:space="preserve">adicionada </w:t>
+      </w:r>
+      <w:r>
+        <w:rPr>
+          <w:rFonts w:ascii="Times New Roman" w:hAnsi="Times New Roman" w:cs="Times New Roman"/>
+          <w:sz w:val="24"/>
+          <w:szCs w:val="24"/>
+        </w:rPr>
+        <w:t>à</w:t>
+      </w:r>
+      <w:r>
+        <w:rPr>
+          <w:rFonts w:ascii="Times New Roman" w:hAnsi="Times New Roman" w:cs="Times New Roman"/>
+          <w:sz w:val="24"/>
+          <w:szCs w:val="24"/>
+        </w:rPr>
+        <w:t xml:space="preserve"> </w:t>
+      </w:r>
+      <w:r>
+        <w:rPr>
+          <w:rFonts w:ascii="Times New Roman" w:hAnsi="Times New Roman" w:cs="Times New Roman"/>
+          <w:sz w:val="24"/>
+          <w:szCs w:val="24"/>
+        </w:rPr>
+        <w:lastRenderedPageBreak/>
+        <w:t xml:space="preserve">mão do jogador. O próximo passo é </w:t>
+      </w:r>
+      <w:r>
+        <w:rPr>
+          <w:rFonts w:ascii="Times New Roman" w:hAnsi="Times New Roman" w:cs="Times New Roman"/>
+          <w:sz w:val="24"/>
+          <w:szCs w:val="24"/>
+        </w:rPr>
+        <w:t xml:space="preserve">aguardar o jogador descartar </w:t>
+      </w:r>
+      <w:r>
+        <w:rPr>
+          <w:rFonts w:ascii="Times New Roman" w:hAnsi="Times New Roman" w:cs="Times New Roman"/>
+          <w:sz w:val="24"/>
+          <w:szCs w:val="24"/>
+        </w:rPr>
+        <w:t>su</w:t>
+      </w:r>
+      <w:r>
+        <w:rPr>
+          <w:rFonts w:ascii="Times New Roman" w:hAnsi="Times New Roman" w:cs="Times New Roman"/>
+          <w:sz w:val="24"/>
+          <w:szCs w:val="24"/>
+        </w:rPr>
+        <w:t>a</w:t>
+      </w:r>
+      <w:r>
+        <w:rPr>
+          <w:rFonts w:ascii="Times New Roman" w:hAnsi="Times New Roman" w:cs="Times New Roman"/>
+          <w:sz w:val="24"/>
+          <w:szCs w:val="24"/>
+        </w:rPr>
+        <w:t>(</w:t>
+      </w:r>
+      <w:r>
+        <w:rPr>
+          <w:rFonts w:ascii="Times New Roman" w:hAnsi="Times New Roman" w:cs="Times New Roman"/>
+          <w:sz w:val="24"/>
+          <w:szCs w:val="24"/>
+        </w:rPr>
+        <w:t>s</w:t>
+      </w:r>
+      <w:r>
+        <w:rPr>
+          <w:rFonts w:ascii="Times New Roman" w:hAnsi="Times New Roman" w:cs="Times New Roman"/>
+          <w:sz w:val="24"/>
+          <w:szCs w:val="24"/>
+        </w:rPr>
+        <w:t>)</w:t>
+      </w:r>
+      <w:r>
+        <w:rPr>
+          <w:rFonts w:ascii="Times New Roman" w:hAnsi="Times New Roman" w:cs="Times New Roman"/>
+          <w:sz w:val="24"/>
+          <w:szCs w:val="24"/>
+        </w:rPr>
+        <w:t xml:space="preserve"> carta</w:t>
+      </w:r>
+      <w:r>
+        <w:rPr>
+          <w:rFonts w:ascii="Times New Roman" w:hAnsi="Times New Roman" w:cs="Times New Roman"/>
+          <w:sz w:val="24"/>
+          <w:szCs w:val="24"/>
+        </w:rPr>
+        <w:t>(</w:t>
+      </w:r>
+      <w:r>
+        <w:rPr>
+          <w:rFonts w:ascii="Times New Roman" w:hAnsi="Times New Roman" w:cs="Times New Roman"/>
+          <w:sz w:val="24"/>
+          <w:szCs w:val="24"/>
+        </w:rPr>
+        <w:t>s</w:t>
+      </w:r>
+      <w:r>
+        <w:rPr>
+          <w:rFonts w:ascii="Times New Roman" w:hAnsi="Times New Roman" w:cs="Times New Roman"/>
+          <w:sz w:val="24"/>
+          <w:szCs w:val="24"/>
+        </w:rPr>
+        <w:t>)</w:t>
+      </w:r>
+      <w:r>
+        <w:rPr>
+          <w:rFonts w:ascii="Times New Roman" w:hAnsi="Times New Roman" w:cs="Times New Roman"/>
+          <w:sz w:val="24"/>
+          <w:szCs w:val="24"/>
+        </w:rPr>
+        <w:t xml:space="preserve"> </w:t>
       </w:r>
       <w:r>
         <w:rPr>
@@ -3810,7 +4082,6 @@
           <w:sz w:val="24"/>
           <w:szCs w:val="24"/>
         </w:rPr>
-        <w:lastRenderedPageBreak/>
         <w:t xml:space="preserve">RF </w:t>
       </w:r>
       <w:r>
@@ -3845,26 +4116,40 @@
           <w:sz w:val="24"/>
           <w:szCs w:val="24"/>
         </w:rPr>
-        <w:t xml:space="preserve"> Similar ao “RF 4. Selecionar Monte de Compras. Se o jogador optar por adquirir a carta do monte de descarte, a carta é destacada visualmente e poderá ser adquirida através </w:t>
-      </w:r>
-      <w:r>
-        <w:rPr>
-          <w:rFonts w:ascii="Times New Roman" w:hAnsi="Times New Roman" w:cs="Times New Roman"/>
-          <w:sz w:val="24"/>
-          <w:szCs w:val="24"/>
-        </w:rPr>
-        <w:t>do “</w:t>
-      </w:r>
-      <w:proofErr w:type="spellStart"/>
-      <w:r>
-        <w:rPr>
-          <w:rFonts w:ascii="Times New Roman" w:hAnsi="Times New Roman" w:cs="Times New Roman"/>
-          <w:sz w:val="24"/>
-          <w:szCs w:val="24"/>
-        </w:rPr>
-        <w:t>Discard</w:t>
-      </w:r>
-      <w:proofErr w:type="spellEnd"/>
+        <w:t xml:space="preserve"> Similar ao “RF 4. Selecionar Monte de Compras. Se o jogador optar por adquirir a carta do monte de descarte, a poderá ser adquirida através </w:t>
+      </w:r>
+      <w:r>
+        <w:rPr>
+          <w:rFonts w:ascii="Times New Roman" w:hAnsi="Times New Roman" w:cs="Times New Roman"/>
+          <w:sz w:val="24"/>
+          <w:szCs w:val="24"/>
+        </w:rPr>
+        <w:t xml:space="preserve">do “Discard </w:t>
+      </w:r>
+      <w:r>
+        <w:rPr>
+          <w:rFonts w:ascii="Times New Roman" w:hAnsi="Times New Roman" w:cs="Times New Roman"/>
+          <w:sz w:val="24"/>
+          <w:szCs w:val="24"/>
+        </w:rPr>
+        <w:t>deck</w:t>
+      </w:r>
+      <w:r>
+        <w:rPr>
+          <w:rFonts w:ascii="Times New Roman" w:hAnsi="Times New Roman" w:cs="Times New Roman"/>
+          <w:sz w:val="24"/>
+          <w:szCs w:val="24"/>
+        </w:rPr>
+        <w:t>”</w:t>
+      </w:r>
+      <w:r>
+        <w:rPr>
+          <w:rFonts w:ascii="Times New Roman" w:hAnsi="Times New Roman" w:cs="Times New Roman"/>
+          <w:sz w:val="24"/>
+          <w:szCs w:val="24"/>
+        </w:rPr>
+        <w:t>.</w:t>
+      </w:r>
       <w:r>
         <w:rPr>
           <w:rFonts w:ascii="Times New Roman" w:hAnsi="Times New Roman" w:cs="Times New Roman"/>
@@ -3873,23 +4158,37 @@
         </w:rPr>
         <w:t xml:space="preserve"> </w:t>
       </w:r>
-      <w:proofErr w:type="spellStart"/>
-      <w:r>
-        <w:rPr>
-          <w:rFonts w:ascii="Times New Roman" w:hAnsi="Times New Roman" w:cs="Times New Roman"/>
-          <w:sz w:val="24"/>
-          <w:szCs w:val="24"/>
-        </w:rPr>
-        <w:t>mount</w:t>
-      </w:r>
-      <w:proofErr w:type="spellEnd"/>
-      <w:r>
-        <w:rPr>
-          <w:rFonts w:ascii="Times New Roman" w:hAnsi="Times New Roman" w:cs="Times New Roman"/>
-          <w:sz w:val="24"/>
-          <w:szCs w:val="24"/>
-        </w:rPr>
-        <w:t xml:space="preserve">” e em seguida é adicionada a mão do jogador. O próximo passo é </w:t>
+      <w:r>
+        <w:rPr>
+          <w:rFonts w:ascii="Times New Roman" w:hAnsi="Times New Roman" w:cs="Times New Roman"/>
+          <w:sz w:val="24"/>
+          <w:szCs w:val="24"/>
+        </w:rPr>
+        <w:t>E</w:t>
+      </w:r>
+      <w:r>
+        <w:rPr>
+          <w:rFonts w:ascii="Times New Roman" w:hAnsi="Times New Roman" w:cs="Times New Roman"/>
+          <w:sz w:val="24"/>
+          <w:szCs w:val="24"/>
+        </w:rPr>
+        <w:t>m seguida</w:t>
+      </w:r>
+      <w:r>
+        <w:rPr>
+          <w:rFonts w:ascii="Times New Roman" w:hAnsi="Times New Roman" w:cs="Times New Roman"/>
+          <w:sz w:val="24"/>
+          <w:szCs w:val="24"/>
+        </w:rPr>
+        <w:t>,</w:t>
+      </w:r>
+      <w:r>
+        <w:rPr>
+          <w:rFonts w:ascii="Times New Roman" w:hAnsi="Times New Roman" w:cs="Times New Roman"/>
+          <w:sz w:val="24"/>
+          <w:szCs w:val="24"/>
+        </w:rPr>
+        <w:t xml:space="preserve"> é adicionada a mão do jogador. O próximo passo é </w:t>
       </w:r>
       <w:r>
         <w:rPr>
@@ -3913,7 +4212,39 @@
           <w:sz w:val="24"/>
           <w:szCs w:val="24"/>
         </w:rPr>
-        <w:t xml:space="preserve"> a descartar cartas (RF </w:t>
+        <w:t xml:space="preserve"> a descartar </w:t>
+      </w:r>
+      <w:r>
+        <w:rPr>
+          <w:rFonts w:ascii="Times New Roman" w:hAnsi="Times New Roman" w:cs="Times New Roman"/>
+          <w:sz w:val="24"/>
+          <w:szCs w:val="24"/>
+        </w:rPr>
+        <w:t xml:space="preserve">sua(s) </w:t>
+      </w:r>
+      <w:r>
+        <w:rPr>
+          <w:rFonts w:ascii="Times New Roman" w:hAnsi="Times New Roman" w:cs="Times New Roman"/>
+          <w:sz w:val="24"/>
+          <w:szCs w:val="24"/>
+        </w:rPr>
+        <w:t>carta</w:t>
+      </w:r>
+      <w:r>
+        <w:rPr>
+          <w:rFonts w:ascii="Times New Roman" w:hAnsi="Times New Roman" w:cs="Times New Roman"/>
+          <w:sz w:val="24"/>
+          <w:szCs w:val="24"/>
+        </w:rPr>
+        <w:t>(s)</w:t>
+      </w:r>
+      <w:r>
+        <w:rPr>
+          <w:rFonts w:ascii="Times New Roman" w:hAnsi="Times New Roman" w:cs="Times New Roman"/>
+          <w:sz w:val="24"/>
+          <w:szCs w:val="24"/>
+        </w:rPr>
+        <w:t xml:space="preserve"> (RF </w:t>
       </w:r>
       <w:r>
         <w:rPr>
@@ -4057,23 +4388,47 @@
           <w:sz w:val="24"/>
           <w:szCs w:val="24"/>
         </w:rPr>
-        <w:t xml:space="preserve">, as cartas </w:t>
-      </w:r>
-      <w:r>
-        <w:rPr>
-          <w:rFonts w:ascii="Times New Roman" w:hAnsi="Times New Roman" w:cs="Times New Roman"/>
-          <w:sz w:val="24"/>
-          <w:szCs w:val="24"/>
-        </w:rPr>
-        <w:t>serão</w:t>
-      </w:r>
-      <w:r>
-        <w:rPr>
-          <w:rFonts w:ascii="Times New Roman" w:hAnsi="Times New Roman" w:cs="Times New Roman"/>
-          <w:sz w:val="24"/>
-          <w:szCs w:val="24"/>
-        </w:rPr>
-        <w:t xml:space="preserve"> destacadas visualmente e poderá ser </w:t>
+        <w:t>.</w:t>
+      </w:r>
+      <w:r>
+        <w:rPr>
+          <w:rFonts w:ascii="Times New Roman" w:hAnsi="Times New Roman" w:cs="Times New Roman"/>
+          <w:sz w:val="24"/>
+          <w:szCs w:val="24"/>
+        </w:rPr>
+        <w:t xml:space="preserve"> </w:t>
+      </w:r>
+      <w:r>
+        <w:rPr>
+          <w:rFonts w:ascii="Times New Roman" w:hAnsi="Times New Roman" w:cs="Times New Roman"/>
+          <w:sz w:val="24"/>
+          <w:szCs w:val="24"/>
+        </w:rPr>
+        <w:t>As mesmas s</w:t>
+      </w:r>
+      <w:r>
+        <w:rPr>
+          <w:rFonts w:ascii="Times New Roman" w:hAnsi="Times New Roman" w:cs="Times New Roman"/>
+          <w:sz w:val="24"/>
+          <w:szCs w:val="24"/>
+        </w:rPr>
+        <w:t>er</w:t>
+      </w:r>
+      <w:r>
+        <w:rPr>
+          <w:rFonts w:ascii="Times New Roman" w:hAnsi="Times New Roman" w:cs="Times New Roman"/>
+          <w:sz w:val="24"/>
+          <w:szCs w:val="24"/>
+        </w:rPr>
+        <w:t>ão</w:t>
+      </w:r>
+      <w:r>
+        <w:rPr>
+          <w:rFonts w:ascii="Times New Roman" w:hAnsi="Times New Roman" w:cs="Times New Roman"/>
+          <w:sz w:val="24"/>
+          <w:szCs w:val="24"/>
+        </w:rPr>
+        <w:t xml:space="preserve"> </w:t>
       </w:r>
       <w:r>
         <w:rPr>
@@ -4089,57 +4444,39 @@
           <w:sz w:val="24"/>
           <w:szCs w:val="24"/>
         </w:rPr>
-        <w:t xml:space="preserve"> através de</w:t>
-      </w:r>
-      <w:r>
-        <w:rPr>
-          <w:rFonts w:ascii="Times New Roman" w:hAnsi="Times New Roman" w:cs="Times New Roman"/>
-          <w:sz w:val="24"/>
-          <w:szCs w:val="24"/>
-        </w:rPr>
-        <w:t xml:space="preserve"> </w:t>
-      </w:r>
-      <w:r>
-        <w:rPr>
-          <w:rFonts w:ascii="Times New Roman" w:hAnsi="Times New Roman" w:cs="Times New Roman"/>
-          <w:sz w:val="24"/>
-          <w:szCs w:val="24"/>
-        </w:rPr>
-        <w:t>um botão</w:t>
-      </w:r>
-      <w:r>
-        <w:rPr>
-          <w:rFonts w:ascii="Times New Roman" w:hAnsi="Times New Roman" w:cs="Times New Roman"/>
-          <w:sz w:val="24"/>
-          <w:szCs w:val="24"/>
-        </w:rPr>
-        <w:t xml:space="preserve"> “</w:t>
-      </w:r>
-      <w:proofErr w:type="spellStart"/>
-      <w:r>
-        <w:rPr>
-          <w:rFonts w:ascii="Times New Roman" w:hAnsi="Times New Roman" w:cs="Times New Roman"/>
-          <w:sz w:val="24"/>
-          <w:szCs w:val="24"/>
-        </w:rPr>
-        <w:t>Discard</w:t>
-      </w:r>
-      <w:proofErr w:type="spellEnd"/>
-      <w:r>
-        <w:rPr>
-          <w:rFonts w:ascii="Times New Roman" w:hAnsi="Times New Roman" w:cs="Times New Roman"/>
-          <w:sz w:val="24"/>
-          <w:szCs w:val="24"/>
-        </w:rPr>
-        <w:t>”</w:t>
-      </w:r>
-      <w:r>
-        <w:rPr>
-          <w:rFonts w:ascii="Times New Roman" w:hAnsi="Times New Roman" w:cs="Times New Roman"/>
-          <w:sz w:val="24"/>
-          <w:szCs w:val="24"/>
-        </w:rPr>
-        <w:t>. Em seguida é necessário esperar os demais jogadores em seus respectivos turnos</w:t>
+        <w:t>s</w:t>
+      </w:r>
+      <w:r>
+        <w:rPr>
+          <w:rFonts w:ascii="Times New Roman" w:hAnsi="Times New Roman" w:cs="Times New Roman"/>
+          <w:sz w:val="24"/>
+          <w:szCs w:val="24"/>
+        </w:rPr>
+        <w:t xml:space="preserve"> através </w:t>
+      </w:r>
+      <w:r>
+        <w:rPr>
+          <w:rFonts w:ascii="Times New Roman" w:hAnsi="Times New Roman" w:cs="Times New Roman"/>
+          <w:sz w:val="24"/>
+          <w:szCs w:val="24"/>
+        </w:rPr>
+        <w:t>do</w:t>
+      </w:r>
+      <w:r>
+        <w:rPr>
+          <w:rFonts w:ascii="Times New Roman" w:hAnsi="Times New Roman" w:cs="Times New Roman"/>
+          <w:sz w:val="24"/>
+          <w:szCs w:val="24"/>
+        </w:rPr>
+        <w:t xml:space="preserve"> botão</w:t>
+      </w:r>
+      <w:r>
+        <w:rPr>
+          <w:rFonts w:ascii="Times New Roman" w:hAnsi="Times New Roman" w:cs="Times New Roman"/>
+          <w:sz w:val="24"/>
+          <w:szCs w:val="24"/>
+        </w:rPr>
+        <w:t xml:space="preserve"> “Discard”</w:t>
       </w:r>
       <w:r>
         <w:rPr>
@@ -4243,7 +4580,7 @@
           <w:sz w:val="24"/>
           <w:szCs w:val="24"/>
         </w:rPr>
-        <w:t>ao receber tais informações, porém, somente o jogador local poderá iniciar a partida.</w:t>
+        <w:t>tais informações, porém, somente o jogador local poderá iniciar a partida.</w:t>
       </w:r>
     </w:p>
     <w:p>
@@ -4315,7 +4652,23 @@
           <w:sz w:val="24"/>
           <w:szCs w:val="24"/>
         </w:rPr>
-        <w:t xml:space="preserve"> programa receberá uma jogada do adversário, enviada por Dog Server, quando for a vez do adversário do jogador local. A jogada recebida deve ser um lance regular e conter as informações especificadas para o envio de jogada</w:t>
+        <w:t xml:space="preserve"> programa receberá uma jogada do adversário, enviada por Dog Server, quando for a vez do adversário do jogador local</w:t>
+      </w:r>
+      <w:r>
+        <w:rPr>
+          <w:rFonts w:ascii="Times New Roman" w:hAnsi="Times New Roman" w:cs="Times New Roman"/>
+          <w:sz w:val="24"/>
+          <w:szCs w:val="24"/>
+        </w:rPr>
+        <w:t xml:space="preserve"> (jogador remoto)</w:t>
+      </w:r>
+      <w:r>
+        <w:rPr>
+          <w:rFonts w:ascii="Times New Roman" w:hAnsi="Times New Roman" w:cs="Times New Roman"/>
+          <w:sz w:val="24"/>
+          <w:szCs w:val="24"/>
+        </w:rPr>
+        <w:t>. A jogada recebida deve ser um lance regular e conter as informações especificadas para o envio de jogada</w:t>
       </w:r>
       <w:r>
         <w:rPr>
@@ -4429,7 +4782,55 @@
           <w:sz w:val="24"/>
           <w:szCs w:val="24"/>
         </w:rPr>
-        <w:t>es serão notificados do abandono e consequentemente a execução se encerra para todos os jogadores restantes.</w:t>
+        <w:t>es serão notificados do abandono</w:t>
+      </w:r>
+      <w:r>
+        <w:rPr>
+          <w:rFonts w:ascii="Times New Roman" w:hAnsi="Times New Roman" w:cs="Times New Roman"/>
+          <w:sz w:val="24"/>
+          <w:szCs w:val="24"/>
+        </w:rPr>
+        <w:t>,</w:t>
+      </w:r>
+      <w:r>
+        <w:rPr>
+          <w:rFonts w:ascii="Times New Roman" w:hAnsi="Times New Roman" w:cs="Times New Roman"/>
+          <w:sz w:val="24"/>
+          <w:szCs w:val="24"/>
+        </w:rPr>
+        <w:t xml:space="preserve"> e consequentemente</w:t>
+      </w:r>
+      <w:r>
+        <w:rPr>
+          <w:rFonts w:ascii="Times New Roman" w:hAnsi="Times New Roman" w:cs="Times New Roman"/>
+          <w:sz w:val="24"/>
+          <w:szCs w:val="24"/>
+        </w:rPr>
+        <w:t>,</w:t>
+      </w:r>
+      <w:r>
+        <w:rPr>
+          <w:rFonts w:ascii="Times New Roman" w:hAnsi="Times New Roman" w:cs="Times New Roman"/>
+          <w:sz w:val="24"/>
+          <w:szCs w:val="24"/>
+        </w:rPr>
+        <w:t xml:space="preserve"> </w:t>
+      </w:r>
+      <w:r>
+        <w:rPr>
+          <w:rFonts w:ascii="Times New Roman" w:hAnsi="Times New Roman" w:cs="Times New Roman"/>
+          <w:sz w:val="24"/>
+          <w:szCs w:val="24"/>
+        </w:rPr>
+        <w:t>a partida se encerra, tornando necessário inicia-la novamente com o número correto de jogadores</w:t>
+      </w:r>
+      <w:r>
+        <w:rPr>
+          <w:rFonts w:ascii="Times New Roman" w:hAnsi="Times New Roman" w:cs="Times New Roman"/>
+          <w:sz w:val="24"/>
+          <w:szCs w:val="24"/>
+        </w:rPr>
+        <w:t>.</w:t>
       </w:r>
     </w:p>
     <w:p>
@@ -4471,7 +4872,6 @@
         </w:rPr>
         <w:t xml:space="preserve">Receber </w:t>
       </w:r>
-      <w:proofErr w:type="spellStart"/>
       <w:r>
         <w:rPr>
           <w:rFonts w:ascii="Times New Roman" w:hAnsi="Times New Roman" w:cs="Times New Roman"/>
@@ -4480,9 +4880,8 @@
           <w:sz w:val="24"/>
           <w:szCs w:val="24"/>
         </w:rPr>
-        <w:t>End</w:t>
-      </w:r>
-      <w:proofErr w:type="spellEnd"/>
+        <w:t xml:space="preserve">Final </w:t>
+      </w:r>
       <w:r>
         <w:rPr>
           <w:rFonts w:ascii="Times New Roman" w:hAnsi="Times New Roman" w:cs="Times New Roman"/>
@@ -4491,33 +4890,31 @@
           <w:sz w:val="24"/>
           <w:szCs w:val="24"/>
         </w:rPr>
-        <w:t xml:space="preserve"> Game</w:t>
-      </w:r>
-      <w:r>
-        <w:rPr>
-          <w:rFonts w:ascii="Times New Roman" w:hAnsi="Times New Roman" w:cs="Times New Roman"/>
-          <w:sz w:val="24"/>
-          <w:szCs w:val="24"/>
-        </w:rPr>
-        <w:t xml:space="preserve">: O programa deve interagir com os demais usuários quando um dos jogadores pressionar o botão </w:t>
-      </w:r>
-      <w:proofErr w:type="spellStart"/>
-      <w:r>
-        <w:rPr>
-          <w:rFonts w:ascii="Times New Roman" w:hAnsi="Times New Roman" w:cs="Times New Roman"/>
-          <w:sz w:val="24"/>
-          <w:szCs w:val="24"/>
-        </w:rPr>
-        <w:t>Yaniv</w:t>
-      </w:r>
-      <w:proofErr w:type="spellEnd"/>
-      <w:r>
-        <w:rPr>
-          <w:rFonts w:ascii="Times New Roman" w:hAnsi="Times New Roman" w:cs="Times New Roman"/>
-          <w:sz w:val="24"/>
-          <w:szCs w:val="24"/>
-        </w:rPr>
-        <w:t xml:space="preserve">, o que determina o final do Round. Após a chamada o programa verifica os valores de pontuação de cada jogador, determinando se </w:t>
+        <w:t>da rodada</w:t>
+      </w:r>
+      <w:r>
+        <w:rPr>
+          <w:rFonts w:ascii="Times New Roman" w:hAnsi="Times New Roman" w:cs="Times New Roman"/>
+          <w:sz w:val="24"/>
+          <w:szCs w:val="24"/>
+        </w:rPr>
+        <w:t xml:space="preserve">: O programa deve interagir com os demais usuários quando um dos jogadores pressionar o botão Yaniv, o que determina o final </w:t>
+      </w:r>
+      <w:r>
+        <w:rPr>
+          <w:rFonts w:ascii="Times New Roman" w:hAnsi="Times New Roman" w:cs="Times New Roman"/>
+          <w:sz w:val="24"/>
+          <w:szCs w:val="24"/>
+        </w:rPr>
+        <w:t>da rodada</w:t>
+      </w:r>
+      <w:r>
+        <w:rPr>
+          <w:rFonts w:ascii="Times New Roman" w:hAnsi="Times New Roman" w:cs="Times New Roman"/>
+          <w:sz w:val="24"/>
+          <w:szCs w:val="24"/>
+        </w:rPr>
+        <w:t xml:space="preserve">. </w:t>
       </w:r>
       <w:r>
         <w:rPr>
@@ -4526,15 +4923,103 @@
           <w:szCs w:val="24"/>
         </w:rPr>
         <w:lastRenderedPageBreak/>
-        <w:t>está dentro das regras. Em seguida os placares são atualizados e caso termine o jogo é informado o campeão</w:t>
-      </w:r>
-      <w:r>
-        <w:rPr>
-          <w:rFonts w:ascii="Times New Roman" w:hAnsi="Times New Roman" w:cs="Times New Roman"/>
-          <w:sz w:val="24"/>
-          <w:szCs w:val="24"/>
-        </w:rPr>
-        <w:t>, ranqueado os jogadores.</w:t>
+        <w:t>Após a chamada</w:t>
+      </w:r>
+      <w:r>
+        <w:rPr>
+          <w:rFonts w:ascii="Times New Roman" w:hAnsi="Times New Roman" w:cs="Times New Roman"/>
+          <w:sz w:val="24"/>
+          <w:szCs w:val="24"/>
+        </w:rPr>
+        <w:t>,</w:t>
+      </w:r>
+      <w:r>
+        <w:rPr>
+          <w:rFonts w:ascii="Times New Roman" w:hAnsi="Times New Roman" w:cs="Times New Roman"/>
+          <w:sz w:val="24"/>
+          <w:szCs w:val="24"/>
+        </w:rPr>
+        <w:t xml:space="preserve"> o programa verifica os valores de pontuação de cada jogador, determinando se está dentro das regras. Em seguida</w:t>
+      </w:r>
+      <w:r>
+        <w:rPr>
+          <w:rFonts w:ascii="Times New Roman" w:hAnsi="Times New Roman" w:cs="Times New Roman"/>
+          <w:sz w:val="24"/>
+          <w:szCs w:val="24"/>
+        </w:rPr>
+        <w:t>,</w:t>
+      </w:r>
+      <w:r>
+        <w:rPr>
+          <w:rFonts w:ascii="Times New Roman" w:hAnsi="Times New Roman" w:cs="Times New Roman"/>
+          <w:sz w:val="24"/>
+          <w:szCs w:val="24"/>
+        </w:rPr>
+        <w:t xml:space="preserve"> os placares são atualizados</w:t>
+      </w:r>
+      <w:r>
+        <w:rPr>
+          <w:rFonts w:ascii="Times New Roman" w:hAnsi="Times New Roman" w:cs="Times New Roman"/>
+          <w:sz w:val="24"/>
+          <w:szCs w:val="24"/>
+        </w:rPr>
+        <w:t>.</w:t>
+      </w:r>
+    </w:p>
+    <w:p>
+      <w:pPr>
+        <w:spacing w:line="360" w:lineRule="auto"/>
+        <w:jc w:val="both"/>
+        <w:rPr>
+          <w:rFonts w:ascii="Times New Roman" w:hAnsi="Times New Roman" w:cs="Times New Roman"/>
+          <w:sz w:val="24"/>
+          <w:szCs w:val="24"/>
+        </w:rPr>
+      </w:pPr>
+    </w:p>
+    <w:p>
+      <w:pPr>
+        <w:spacing w:line="360" w:lineRule="auto"/>
+        <w:jc w:val="both"/>
+        <w:rPr>
+          <w:rFonts w:ascii="Times New Roman" w:hAnsi="Times New Roman" w:cs="Times New Roman"/>
+          <w:sz w:val="24"/>
+          <w:szCs w:val="24"/>
+        </w:rPr>
+      </w:pPr>
+      <w:r>
+        <w:rPr>
+          <w:rFonts w:ascii="Times New Roman" w:hAnsi="Times New Roman" w:cs="Times New Roman"/>
+          <w:sz w:val="24"/>
+          <w:szCs w:val="24"/>
+        </w:rPr>
+        <w:t xml:space="preserve">RF 11. </w:t>
+      </w:r>
+      <w:r>
+        <w:rPr>
+          <w:rFonts w:ascii="Times New Roman" w:hAnsi="Times New Roman" w:cs="Times New Roman"/>
+          <w:b/>
+          <w:bCs/>
+          <w:sz w:val="24"/>
+          <w:szCs w:val="24"/>
+        </w:rPr>
+        <w:t xml:space="preserve">Verificar Final da partida: </w:t>
+      </w:r>
+      <w:r>
+        <w:rPr>
+          <w:rFonts w:ascii="Times New Roman" w:hAnsi="Times New Roman" w:cs="Times New Roman"/>
+          <w:sz w:val="24"/>
+          <w:szCs w:val="24"/>
+        </w:rPr>
+        <w:t>Após o recebimento do final da rodada e atualização dos placares, o jogo deve verificar se algum jogador possui 100 pontos ou mais. Assim, a partida é encerrada e</w:t>
+      </w:r>
+      <w:r>
+        <w:rPr>
+          <w:rFonts w:ascii="Times New Roman" w:hAnsi="Times New Roman" w:cs="Times New Roman"/>
+          <w:sz w:val="24"/>
+          <w:szCs w:val="24"/>
+        </w:rPr>
+        <w:t xml:space="preserve"> a colocação informada.</w:t>
       </w:r>
     </w:p>
     <w:p>
@@ -4653,25 +5138,7 @@
           <w:sz w:val="24"/>
           <w:szCs w:val="24"/>
         </w:rPr>
-        <w:t xml:space="preserve"> e juntamente com a especificação de projeto baseada em UML com a ferramenta Visual </w:t>
-      </w:r>
-      <w:proofErr w:type="spellStart"/>
-      <w:r>
-        <w:rPr>
-          <w:rFonts w:ascii="Times New Roman" w:hAnsi="Times New Roman" w:cs="Times New Roman"/>
-          <w:sz w:val="24"/>
-          <w:szCs w:val="24"/>
-        </w:rPr>
-        <w:t>Paradigm</w:t>
-      </w:r>
-      <w:proofErr w:type="spellEnd"/>
-      <w:r>
-        <w:rPr>
-          <w:rFonts w:ascii="Times New Roman" w:hAnsi="Times New Roman" w:cs="Times New Roman"/>
-          <w:sz w:val="24"/>
-          <w:szCs w:val="24"/>
-        </w:rPr>
-        <w:t>.</w:t>
+        <w:t xml:space="preserve"> e juntamente com a especificação de projeto baseada em UML com a ferramenta Visual Paradigm.</w:t>
       </w:r>
     </w:p>
     <w:p>
@@ -4781,25 +5248,7 @@
           <w:sz w:val="24"/>
           <w:szCs w:val="24"/>
         </w:rPr>
-        <w:t xml:space="preserve"> A interface gráfica do programa é baseada na biblioteca em </w:t>
-      </w:r>
-      <w:proofErr w:type="spellStart"/>
-      <w:r>
-        <w:rPr>
-          <w:rFonts w:ascii="Times New Roman" w:hAnsi="Times New Roman" w:cs="Times New Roman"/>
-          <w:sz w:val="24"/>
-          <w:szCs w:val="24"/>
-        </w:rPr>
-        <w:t>TKinter</w:t>
-      </w:r>
-      <w:proofErr w:type="spellEnd"/>
-      <w:r>
-        <w:rPr>
-          <w:rFonts w:ascii="Times New Roman" w:hAnsi="Times New Roman" w:cs="Times New Roman"/>
-          <w:sz w:val="24"/>
-          <w:szCs w:val="24"/>
-        </w:rPr>
-        <w:t>.</w:t>
+        <w:t xml:space="preserve"> A interface gráfica do programa é baseada na biblioteca em TKinter.</w:t>
       </w:r>
     </w:p>
     <w:p>
@@ -4819,6 +5268,7 @@
           <w:sz w:val="24"/>
           <w:szCs w:val="24"/>
         </w:rPr>
+        <w:lastRenderedPageBreak/>
         <w:drawing>
           <wp:anchor distT="0" distB="0" distL="114300" distR="114300" simplePos="0" relativeHeight="251658240" behindDoc="1" locked="0" layoutInCell="1" allowOverlap="1" wp14:anchorId="090CF46D" wp14:editId="1B197DF4">
             <wp:simplePos x="0" y="0"/>
@@ -4909,6 +5359,16 @@
         </w:rPr>
         <w:t xml:space="preserve"> A interface será produzida conforme o esboço da imagem abaixo:</w:t>
       </w:r>
+      <w:r>
+        <w:rPr>
+          <w:rFonts w:ascii="Times New Roman" w:hAnsi="Times New Roman" w:cs="Times New Roman"/>
+          <w:b/>
+          <w:bCs/>
+          <w:sz w:val="24"/>
+          <w:szCs w:val="24"/>
+        </w:rPr>
+        <w:t xml:space="preserve"> </w:t>
+      </w:r>
     </w:p>
     <w:sectPr>
       <w:pgSz w:w="11906" w:h="16838"/>
@@ -5149,6 +5609,95 @@
     </w:lvl>
   </w:abstractNum>
   <w:abstractNum w:abstractNumId="2" w15:restartNumberingAfterBreak="0">
+    <w:nsid w:val="236062BF"/>
+    <w:multiLevelType w:val="hybridMultilevel"/>
+    <w:tmpl w:val="342E4C7E"/>
+    <w:lvl w:ilvl="0" w:tplc="6ABC0E40">
+      <w:start w:val="1"/>
+      <w:numFmt w:val="decimal"/>
+      <w:lvlText w:val="%1-"/>
+      <w:lvlJc w:val="left"/>
+      <w:pPr>
+        <w:ind w:left="1776" w:hanging="360"/>
+      </w:pPr>
+      <w:rPr>
+        <w:rFonts w:hint="default"/>
+      </w:rPr>
+    </w:lvl>
+    <w:lvl w:ilvl="1" w:tplc="04160019" w:tentative="1">
+      <w:start w:val="1"/>
+      <w:numFmt w:val="lowerLetter"/>
+      <w:lvlText w:val="%2."/>
+      <w:lvlJc w:val="left"/>
+      <w:pPr>
+        <w:ind w:left="2496" w:hanging="360"/>
+      </w:pPr>
+    </w:lvl>
+    <w:lvl w:ilvl="2" w:tplc="0416001B" w:tentative="1">
+      <w:start w:val="1"/>
+      <w:numFmt w:val="lowerRoman"/>
+      <w:lvlText w:val="%3."/>
+      <w:lvlJc w:val="right"/>
+      <w:pPr>
+        <w:ind w:left="3216" w:hanging="180"/>
+      </w:pPr>
+    </w:lvl>
+    <w:lvl w:ilvl="3" w:tplc="0416000F" w:tentative="1">
+      <w:start w:val="1"/>
+      <w:numFmt w:val="decimal"/>
+      <w:lvlText w:val="%4."/>
+      <w:lvlJc w:val="left"/>
+      <w:pPr>
+        <w:ind w:left="3936" w:hanging="360"/>
+      </w:pPr>
+    </w:lvl>
+    <w:lvl w:ilvl="4" w:tplc="04160019" w:tentative="1">
+      <w:start w:val="1"/>
+      <w:numFmt w:val="lowerLetter"/>
+      <w:lvlText w:val="%5."/>
+      <w:lvlJc w:val="left"/>
+      <w:pPr>
+        <w:ind w:left="4656" w:hanging="360"/>
+      </w:pPr>
+    </w:lvl>
+    <w:lvl w:ilvl="5" w:tplc="0416001B" w:tentative="1">
+      <w:start w:val="1"/>
+      <w:numFmt w:val="lowerRoman"/>
+      <w:lvlText w:val="%6."/>
+      <w:lvlJc w:val="right"/>
+      <w:pPr>
+        <w:ind w:left="5376" w:hanging="180"/>
+      </w:pPr>
+    </w:lvl>
+    <w:lvl w:ilvl="6" w:tplc="0416000F" w:tentative="1">
+      <w:start w:val="1"/>
+      <w:numFmt w:val="decimal"/>
+      <w:lvlText w:val="%7."/>
+      <w:lvlJc w:val="left"/>
+      <w:pPr>
+        <w:ind w:left="6096" w:hanging="360"/>
+      </w:pPr>
+    </w:lvl>
+    <w:lvl w:ilvl="7" w:tplc="04160019" w:tentative="1">
+      <w:start w:val="1"/>
+      <w:numFmt w:val="lowerLetter"/>
+      <w:lvlText w:val="%8."/>
+      <w:lvlJc w:val="left"/>
+      <w:pPr>
+        <w:ind w:left="6816" w:hanging="360"/>
+      </w:pPr>
+    </w:lvl>
+    <w:lvl w:ilvl="8" w:tplc="0416001B" w:tentative="1">
+      <w:start w:val="1"/>
+      <w:numFmt w:val="lowerRoman"/>
+      <w:lvlText w:val="%9."/>
+      <w:lvlJc w:val="right"/>
+      <w:pPr>
+        <w:ind w:left="7536" w:hanging="180"/>
+      </w:pPr>
+    </w:lvl>
+  </w:abstractNum>
+  <w:abstractNum w:abstractNumId="3" w15:restartNumberingAfterBreak="0">
     <w:nsid w:val="236814E0"/>
     <w:multiLevelType w:val="hybridMultilevel"/>
     <w:tmpl w:val="A99C58E6"/>
@@ -5261,7 +5810,7 @@
       </w:rPr>
     </w:lvl>
   </w:abstractNum>
-  <w:abstractNum w:abstractNumId="3" w15:restartNumberingAfterBreak="0">
+  <w:abstractNum w:abstractNumId="4" w15:restartNumberingAfterBreak="0">
     <w:nsid w:val="424D35DB"/>
     <w:multiLevelType w:val="multilevel"/>
     <w:tmpl w:val="AE9C09B6"/>
@@ -5374,7 +5923,7 @@
       </w:rPr>
     </w:lvl>
   </w:abstractNum>
-  <w:abstractNum w:abstractNumId="4" w15:restartNumberingAfterBreak="0">
+  <w:abstractNum w:abstractNumId="5" w15:restartNumberingAfterBreak="0">
     <w:nsid w:val="49E0564D"/>
     <w:multiLevelType w:val="hybridMultilevel"/>
     <w:tmpl w:val="2E062620"/>
@@ -5487,7 +6036,7 @@
       </w:rPr>
     </w:lvl>
   </w:abstractNum>
-  <w:abstractNum w:abstractNumId="5" w15:restartNumberingAfterBreak="0">
+  <w:abstractNum w:abstractNumId="6" w15:restartNumberingAfterBreak="0">
     <w:nsid w:val="50EA6D42"/>
     <w:multiLevelType w:val="multilevel"/>
     <w:tmpl w:val="8BF83634"/>
@@ -5600,7 +6149,120 @@
       </w:rPr>
     </w:lvl>
   </w:abstractNum>
-  <w:abstractNum w:abstractNumId="6" w15:restartNumberingAfterBreak="0">
+  <w:abstractNum w:abstractNumId="7" w15:restartNumberingAfterBreak="0">
+    <w:nsid w:val="742C7EF8"/>
+    <w:multiLevelType w:val="hybridMultilevel"/>
+    <w:tmpl w:val="AEC071C6"/>
+    <w:lvl w:ilvl="0" w:tplc="04160001">
+      <w:start w:val="1"/>
+      <w:numFmt w:val="bullet"/>
+      <w:lvlText w:val=""/>
+      <w:lvlJc w:val="left"/>
+      <w:pPr>
+        <w:ind w:left="720" w:hanging="360"/>
+      </w:pPr>
+      <w:rPr>
+        <w:rFonts w:ascii="Symbol" w:hAnsi="Symbol" w:hint="default"/>
+      </w:rPr>
+    </w:lvl>
+    <w:lvl w:ilvl="1" w:tplc="04160003">
+      <w:start w:val="1"/>
+      <w:numFmt w:val="bullet"/>
+      <w:lvlText w:val="o"/>
+      <w:lvlJc w:val="left"/>
+      <w:pPr>
+        <w:ind w:left="1440" w:hanging="360"/>
+      </w:pPr>
+      <w:rPr>
+        <w:rFonts w:ascii="Courier New" w:hAnsi="Courier New" w:cs="Courier New" w:hint="default"/>
+      </w:rPr>
+    </w:lvl>
+    <w:lvl w:ilvl="2" w:tplc="04160005" w:tentative="1">
+      <w:start w:val="1"/>
+      <w:numFmt w:val="bullet"/>
+      <w:lvlText w:val=""/>
+      <w:lvlJc w:val="left"/>
+      <w:pPr>
+        <w:ind w:left="2160" w:hanging="360"/>
+      </w:pPr>
+      <w:rPr>
+        <w:rFonts w:ascii="Wingdings" w:hAnsi="Wingdings" w:hint="default"/>
+      </w:rPr>
+    </w:lvl>
+    <w:lvl w:ilvl="3" w:tplc="04160001" w:tentative="1">
+      <w:start w:val="1"/>
+      <w:numFmt w:val="bullet"/>
+      <w:lvlText w:val=""/>
+      <w:lvlJc w:val="left"/>
+      <w:pPr>
+        <w:ind w:left="2880" w:hanging="360"/>
+      </w:pPr>
+      <w:rPr>
+        <w:rFonts w:ascii="Symbol" w:hAnsi="Symbol" w:hint="default"/>
+      </w:rPr>
+    </w:lvl>
+    <w:lvl w:ilvl="4" w:tplc="04160003" w:tentative="1">
+      <w:start w:val="1"/>
+      <w:numFmt w:val="bullet"/>
+      <w:lvlText w:val="o"/>
+      <w:lvlJc w:val="left"/>
+      <w:pPr>
+        <w:ind w:left="3600" w:hanging="360"/>
+      </w:pPr>
+      <w:rPr>
+        <w:rFonts w:ascii="Courier New" w:hAnsi="Courier New" w:cs="Courier New" w:hint="default"/>
+      </w:rPr>
+    </w:lvl>
+    <w:lvl w:ilvl="5" w:tplc="04160005" w:tentative="1">
+      <w:start w:val="1"/>
+      <w:numFmt w:val="bullet"/>
+      <w:lvlText w:val=""/>
+      <w:lvlJc w:val="left"/>
+      <w:pPr>
+        <w:ind w:left="4320" w:hanging="360"/>
+      </w:pPr>
+      <w:rPr>
+        <w:rFonts w:ascii="Wingdings" w:hAnsi="Wingdings" w:hint="default"/>
+      </w:rPr>
+    </w:lvl>
+    <w:lvl w:ilvl="6" w:tplc="04160001" w:tentative="1">
+      <w:start w:val="1"/>
+      <w:numFmt w:val="bullet"/>
+      <w:lvlText w:val=""/>
+      <w:lvlJc w:val="left"/>
+      <w:pPr>
+        <w:ind w:left="5040" w:hanging="360"/>
+      </w:pPr>
+      <w:rPr>
+        <w:rFonts w:ascii="Symbol" w:hAnsi="Symbol" w:hint="default"/>
+      </w:rPr>
+    </w:lvl>
+    <w:lvl w:ilvl="7" w:tplc="04160003" w:tentative="1">
+      <w:start w:val="1"/>
+      <w:numFmt w:val="bullet"/>
+      <w:lvlText w:val="o"/>
+      <w:lvlJc w:val="left"/>
+      <w:pPr>
+        <w:ind w:left="5760" w:hanging="360"/>
+      </w:pPr>
+      <w:rPr>
+        <w:rFonts w:ascii="Courier New" w:hAnsi="Courier New" w:cs="Courier New" w:hint="default"/>
+      </w:rPr>
+    </w:lvl>
+    <w:lvl w:ilvl="8" w:tplc="04160005" w:tentative="1">
+      <w:start w:val="1"/>
+      <w:numFmt w:val="bullet"/>
+      <w:lvlText w:val=""/>
+      <w:lvlJc w:val="left"/>
+      <w:pPr>
+        <w:ind w:left="6480" w:hanging="360"/>
+      </w:pPr>
+      <w:rPr>
+        <w:rFonts w:ascii="Wingdings" w:hAnsi="Wingdings" w:hint="default"/>
+      </w:rPr>
+    </w:lvl>
+  </w:abstractNum>
+  <w:abstractNum w:abstractNumId="8" w15:restartNumberingAfterBreak="0">
     <w:nsid w:val="797300F1"/>
     <w:multiLevelType w:val="multilevel"/>
     <w:tmpl w:val="C42C70EA"/>
@@ -5714,25 +6376,31 @@
     </w:lvl>
   </w:abstractNum>
   <w:num w:numId="1" w16cid:durableId="275798097">
-    <w:abstractNumId w:val="6"/>
+    <w:abstractNumId w:val="8"/>
   </w:num>
   <w:num w:numId="2" w16cid:durableId="836772589">
-    <w:abstractNumId w:val="2"/>
+    <w:abstractNumId w:val="3"/>
   </w:num>
   <w:num w:numId="3" w16cid:durableId="1680691561">
-    <w:abstractNumId w:val="3"/>
+    <w:abstractNumId w:val="4"/>
   </w:num>
   <w:num w:numId="4" w16cid:durableId="318854046">
     <w:abstractNumId w:val="1"/>
   </w:num>
   <w:num w:numId="5" w16cid:durableId="1992294905">
-    <w:abstractNumId w:val="4"/>
+    <w:abstractNumId w:val="5"/>
   </w:num>
   <w:num w:numId="6" w16cid:durableId="348215552">
     <w:abstractNumId w:val="0"/>
   </w:num>
   <w:num w:numId="7" w16cid:durableId="1620841137">
-    <w:abstractNumId w:val="5"/>
+    <w:abstractNumId w:val="6"/>
+  </w:num>
+  <w:num w:numId="8" w16cid:durableId="884491075">
+    <w:abstractNumId w:val="2"/>
+  </w:num>
+  <w:num w:numId="9" w16cid:durableId="240414226">
+    <w:abstractNumId w:val="7"/>
   </w:num>
 </w:numbering>
 </file>

</xml_diff>

<commit_message>
Corrige termos no doc
</commit_message>
<xml_diff>
--- a/Documentação/Especificação de Requisitos.docx
+++ b/Documentação/Especificação de Requisitos.docx
@@ -559,64 +559,75 @@
           <w:szCs w:val="28"/>
         </w:rPr>
         <w:tab/>
-        <w:t>3.3 Pre-Round</w:t>
-      </w:r>
-    </w:p>
-    <w:p>
-      <w:pPr>
-        <w:spacing w:line="240" w:lineRule="auto"/>
-        <w:jc w:val="both"/>
+        <w:t xml:space="preserve">3.3 </w:t>
+      </w:r>
+      <w:r>
         <w:rPr>
           <w:rFonts w:ascii="Times New Roman" w:hAnsi="Times New Roman" w:cs="Times New Roman"/>
           <w:sz w:val="28"/>
           <w:szCs w:val="28"/>
-          <w:lang w:val="en-US"/>
-        </w:rPr>
-      </w:pPr>
-      <w:r>
+        </w:rPr>
+        <w:t>Pré-Partida</w:t>
+      </w:r>
+    </w:p>
+    <w:p>
+      <w:pPr>
+        <w:spacing w:line="240" w:lineRule="auto"/>
+        <w:jc w:val="both"/>
         <w:rPr>
           <w:rFonts w:ascii="Times New Roman" w:hAnsi="Times New Roman" w:cs="Times New Roman"/>
           <w:sz w:val="28"/>
           <w:szCs w:val="28"/>
         </w:rPr>
-        <w:tab/>
-      </w:r>
+      </w:pPr>
       <w:r>
         <w:rPr>
           <w:rFonts w:ascii="Times New Roman" w:hAnsi="Times New Roman" w:cs="Times New Roman"/>
           <w:sz w:val="28"/>
           <w:szCs w:val="28"/>
-          <w:lang w:val="en-US"/>
-        </w:rPr>
-        <w:t>3.4 In-Round</w:t>
-      </w:r>
-    </w:p>
-    <w:p>
-      <w:pPr>
-        <w:spacing w:line="240" w:lineRule="auto"/>
-        <w:jc w:val="both"/>
+        </w:rPr>
+        <w:tab/>
+      </w:r>
+      <w:r>
         <w:rPr>
           <w:rFonts w:ascii="Times New Roman" w:hAnsi="Times New Roman" w:cs="Times New Roman"/>
           <w:sz w:val="28"/>
           <w:szCs w:val="28"/>
-          <w:lang w:val="en-US"/>
-        </w:rPr>
-      </w:pPr>
+        </w:rPr>
+        <w:t xml:space="preserve">3.4 </w:t>
+      </w:r>
       <w:r>
         <w:rPr>
           <w:rFonts w:ascii="Times New Roman" w:hAnsi="Times New Roman" w:cs="Times New Roman"/>
           <w:sz w:val="28"/>
           <w:szCs w:val="28"/>
-          <w:lang w:val="en-US"/>
-        </w:rPr>
-        <w:tab/>
-      </w:r>
-      <w:r>
+        </w:rPr>
+        <w:t>Durante a Partida</w:t>
+      </w:r>
+    </w:p>
+    <w:p>
+      <w:pPr>
+        <w:spacing w:line="240" w:lineRule="auto"/>
+        <w:jc w:val="both"/>
         <w:rPr>
           <w:rFonts w:ascii="Times New Roman" w:hAnsi="Times New Roman" w:cs="Times New Roman"/>
           <w:sz w:val="28"/>
           <w:szCs w:val="28"/>
-          <w:lang w:val="en-US"/>
+        </w:rPr>
+      </w:pPr>
+      <w:r>
+        <w:rPr>
+          <w:rFonts w:ascii="Times New Roman" w:hAnsi="Times New Roman" w:cs="Times New Roman"/>
+          <w:sz w:val="28"/>
+          <w:szCs w:val="28"/>
+        </w:rPr>
+        <w:tab/>
+      </w:r>
+      <w:r>
+        <w:rPr>
+          <w:rFonts w:ascii="Times New Roman" w:hAnsi="Times New Roman" w:cs="Times New Roman"/>
+          <w:sz w:val="28"/>
+          <w:szCs w:val="28"/>
         </w:rPr>
         <w:tab/>
         <w:t>3.</w:t>
@@ -626,37 +637,41 @@
           <w:rFonts w:ascii="Times New Roman" w:hAnsi="Times New Roman" w:cs="Times New Roman"/>
           <w:sz w:val="28"/>
           <w:szCs w:val="28"/>
-          <w:lang w:val="en-US"/>
-        </w:rPr>
-        <w:t>4.1 Fluxo da jogada</w:t>
-      </w:r>
-    </w:p>
-    <w:p>
-      <w:pPr>
-        <w:spacing w:line="240" w:lineRule="auto"/>
-        <w:jc w:val="both"/>
+        </w:rPr>
+        <w:t xml:space="preserve">4.1 Fluxo da </w:t>
+      </w:r>
+      <w:r>
         <w:rPr>
           <w:rFonts w:ascii="Times New Roman" w:hAnsi="Times New Roman" w:cs="Times New Roman"/>
           <w:sz w:val="28"/>
           <w:szCs w:val="28"/>
-          <w:lang w:val="en-US"/>
-        </w:rPr>
-      </w:pPr>
-      <w:r>
+        </w:rPr>
+        <w:t>rodada</w:t>
+      </w:r>
+    </w:p>
+    <w:p>
+      <w:pPr>
+        <w:spacing w:line="240" w:lineRule="auto"/>
+        <w:jc w:val="both"/>
         <w:rPr>
           <w:rFonts w:ascii="Times New Roman" w:hAnsi="Times New Roman" w:cs="Times New Roman"/>
           <w:sz w:val="28"/>
           <w:szCs w:val="28"/>
-          <w:lang w:val="en-US"/>
-        </w:rPr>
-        <w:tab/>
-      </w:r>
+        </w:rPr>
+      </w:pPr>
       <w:r>
         <w:rPr>
           <w:rFonts w:ascii="Times New Roman" w:hAnsi="Times New Roman" w:cs="Times New Roman"/>
           <w:sz w:val="28"/>
           <w:szCs w:val="28"/>
-          <w:lang w:val="en-US"/>
+        </w:rPr>
+        <w:tab/>
+      </w:r>
+      <w:r>
+        <w:rPr>
+          <w:rFonts w:ascii="Times New Roman" w:hAnsi="Times New Roman" w:cs="Times New Roman"/>
+          <w:sz w:val="28"/>
+          <w:szCs w:val="28"/>
         </w:rPr>
         <w:tab/>
         <w:t>3.4.2 Sequências e conjuntos</w:t>
@@ -670,7 +685,6 @@
           <w:rFonts w:ascii="Times New Roman" w:hAnsi="Times New Roman" w:cs="Times New Roman"/>
           <w:sz w:val="28"/>
           <w:szCs w:val="28"/>
-          <w:lang w:val="en-US"/>
         </w:rPr>
       </w:pPr>
       <w:r>
@@ -678,7 +692,6 @@
           <w:rFonts w:ascii="Times New Roman" w:hAnsi="Times New Roman" w:cs="Times New Roman"/>
           <w:sz w:val="28"/>
           <w:szCs w:val="28"/>
-          <w:lang w:val="en-US"/>
         </w:rPr>
         <w:tab/>
       </w:r>
@@ -687,69 +700,92 @@
           <w:rFonts w:ascii="Times New Roman" w:hAnsi="Times New Roman" w:cs="Times New Roman"/>
           <w:sz w:val="28"/>
           <w:szCs w:val="28"/>
-          <w:lang w:val="en-US"/>
         </w:rPr>
         <w:tab/>
-        <w:t>3.4.3 Pontuações</w:t>
-      </w:r>
-    </w:p>
-    <w:p>
-      <w:pPr>
-        <w:spacing w:line="240" w:lineRule="auto"/>
-        <w:jc w:val="both"/>
+        <w:t>3.4.3 Pontuaç</w:t>
+      </w:r>
+      <w:r>
         <w:rPr>
           <w:rFonts w:ascii="Times New Roman" w:hAnsi="Times New Roman" w:cs="Times New Roman"/>
           <w:sz w:val="28"/>
           <w:szCs w:val="28"/>
-          <w:lang w:val="en-US"/>
-        </w:rPr>
-      </w:pPr>
-      <w:r>
+        </w:rPr>
+        <w:t>ão</w:t>
+      </w:r>
+    </w:p>
+    <w:p>
+      <w:pPr>
+        <w:tabs>
+          <w:tab w:val="left" w:pos="708"/>
+          <w:tab w:val="left" w:pos="1416"/>
+          <w:tab w:val="left" w:pos="2124"/>
+          <w:tab w:val="left" w:pos="3350"/>
+        </w:tabs>
+        <w:spacing w:line="240" w:lineRule="auto"/>
+        <w:jc w:val="both"/>
         <w:rPr>
           <w:rFonts w:ascii="Times New Roman" w:hAnsi="Times New Roman" w:cs="Times New Roman"/>
           <w:sz w:val="28"/>
           <w:szCs w:val="28"/>
-          <w:lang w:val="en-US"/>
-        </w:rPr>
-        <w:tab/>
-        <w:t>3.5 Pos</w:t>
-      </w:r>
+        </w:rPr>
+      </w:pPr>
       <w:r>
         <w:rPr>
           <w:rFonts w:ascii="Times New Roman" w:hAnsi="Times New Roman" w:cs="Times New Roman"/>
           <w:sz w:val="28"/>
           <w:szCs w:val="28"/>
-          <w:lang w:val="en-US"/>
-        </w:rPr>
-        <w:t>t</w:t>
+        </w:rPr>
+        <w:tab/>
+        <w:t xml:space="preserve">3.5 </w:t>
       </w:r>
       <w:r>
         <w:rPr>
           <w:rFonts w:ascii="Times New Roman" w:hAnsi="Times New Roman" w:cs="Times New Roman"/>
           <w:sz w:val="28"/>
           <w:szCs w:val="28"/>
-          <w:lang w:val="en-US"/>
-        </w:rPr>
-        <w:t>-Round</w:t>
-      </w:r>
-    </w:p>
-    <w:p>
-      <w:pPr>
-        <w:spacing w:line="240" w:lineRule="auto"/>
-        <w:jc w:val="both"/>
+        </w:rPr>
+        <w:t>Pós</w:t>
+      </w:r>
+      <w:r>
         <w:rPr>
           <w:rFonts w:ascii="Times New Roman" w:hAnsi="Times New Roman" w:cs="Times New Roman"/>
           <w:sz w:val="28"/>
           <w:szCs w:val="28"/>
-          <w:lang w:val="en-US"/>
-        </w:rPr>
-      </w:pPr>
+        </w:rPr>
+        <w:t>-</w:t>
+      </w:r>
       <w:r>
         <w:rPr>
           <w:rFonts w:ascii="Times New Roman" w:hAnsi="Times New Roman" w:cs="Times New Roman"/>
           <w:sz w:val="28"/>
           <w:szCs w:val="28"/>
-          <w:lang w:val="en-US"/>
+        </w:rPr>
+        <w:t>Partida</w:t>
+      </w:r>
+      <w:r>
+        <w:rPr>
+          <w:rFonts w:ascii="Times New Roman" w:hAnsi="Times New Roman" w:cs="Times New Roman"/>
+          <w:sz w:val="28"/>
+          <w:szCs w:val="28"/>
+        </w:rPr>
+        <w:tab/>
+      </w:r>
+    </w:p>
+    <w:p>
+      <w:pPr>
+        <w:spacing w:line="240" w:lineRule="auto"/>
+        <w:jc w:val="both"/>
+        <w:rPr>
+          <w:rFonts w:ascii="Times New Roman" w:hAnsi="Times New Roman" w:cs="Times New Roman"/>
+          <w:sz w:val="28"/>
+          <w:szCs w:val="28"/>
+        </w:rPr>
+      </w:pPr>
+      <w:r>
+        <w:rPr>
+          <w:rFonts w:ascii="Times New Roman" w:hAnsi="Times New Roman" w:cs="Times New Roman"/>
+          <w:sz w:val="28"/>
+          <w:szCs w:val="28"/>
         </w:rPr>
         <w:lastRenderedPageBreak/>
         <w:t>4. Requisitos de software</w:t>
@@ -770,7 +806,6 @@
           <w:rFonts w:ascii="Times New Roman" w:hAnsi="Times New Roman" w:cs="Times New Roman"/>
           <w:sz w:val="28"/>
           <w:szCs w:val="28"/>
-          <w:lang w:val="en-US"/>
         </w:rPr>
         <w:tab/>
       </w:r>
@@ -1615,7 +1650,15 @@
           <w:szCs w:val="32"/>
         </w:rPr>
         <w:lastRenderedPageBreak/>
-        <w:t>Pre-round</w:t>
+        <w:t>Pré-</w:t>
+      </w:r>
+      <w:r>
+        <w:rPr>
+          <w:rFonts w:ascii="Times New Roman" w:hAnsi="Times New Roman" w:cs="Times New Roman"/>
+          <w:sz w:val="32"/>
+          <w:szCs w:val="32"/>
+        </w:rPr>
+        <w:t>Partida</w:t>
       </w:r>
     </w:p>
     <w:p>
@@ -1777,7 +1820,15 @@
           <w:sz w:val="32"/>
           <w:szCs w:val="32"/>
         </w:rPr>
-        <w:t>In-round</w:t>
+        <w:t xml:space="preserve">Durante a </w:t>
+      </w:r>
+      <w:r>
+        <w:rPr>
+          <w:rFonts w:ascii="Times New Roman" w:hAnsi="Times New Roman" w:cs="Times New Roman"/>
+          <w:sz w:val="32"/>
+          <w:szCs w:val="32"/>
+        </w:rPr>
+        <w:t>Partida</w:t>
       </w:r>
     </w:p>
     <w:p>
@@ -2919,23 +2970,7 @@
           <w:sz w:val="32"/>
           <w:szCs w:val="32"/>
         </w:rPr>
-        <w:t>Pos</w:t>
-      </w:r>
-      <w:r>
-        <w:rPr>
-          <w:rFonts w:ascii="Times New Roman" w:hAnsi="Times New Roman" w:cs="Times New Roman"/>
-          <w:sz w:val="32"/>
-          <w:szCs w:val="32"/>
-        </w:rPr>
-        <w:t>t</w:t>
-      </w:r>
-      <w:r>
-        <w:rPr>
-          <w:rFonts w:ascii="Times New Roman" w:hAnsi="Times New Roman" w:cs="Times New Roman"/>
-          <w:sz w:val="32"/>
-          <w:szCs w:val="32"/>
-        </w:rPr>
-        <w:t>-round</w:t>
+        <w:t>Pós-Partida</w:t>
       </w:r>
     </w:p>
     <w:p>
@@ -5257,39 +5292,72 @@
         <w:jc w:val="both"/>
         <w:rPr>
           <w:rFonts w:ascii="Times New Roman" w:hAnsi="Times New Roman" w:cs="Times New Roman"/>
-          <w:sz w:val="24"/>
-          <w:szCs w:val="24"/>
-        </w:rPr>
-      </w:pPr>
-      <w:r>
-        <w:rPr>
-          <w:rFonts w:ascii="Times New Roman" w:hAnsi="Times New Roman" w:cs="Times New Roman"/>
-          <w:noProof/>
-          <w:sz w:val="24"/>
-          <w:szCs w:val="24"/>
-        </w:rPr>
-        <w:lastRenderedPageBreak/>
+          <w:b/>
+          <w:bCs/>
+          <w:sz w:val="24"/>
+          <w:szCs w:val="24"/>
+        </w:rPr>
+      </w:pPr>
+      <w:r>
+        <w:rPr>
+          <w:rFonts w:ascii="Times New Roman" w:hAnsi="Times New Roman" w:cs="Times New Roman"/>
+          <w:sz w:val="24"/>
+          <w:szCs w:val="24"/>
+        </w:rPr>
+        <w:t xml:space="preserve">RNF 4. </w:t>
+      </w:r>
+      <w:r>
+        <w:rPr>
+          <w:rFonts w:ascii="Times New Roman" w:hAnsi="Times New Roman" w:cs="Times New Roman"/>
+          <w:b/>
+          <w:bCs/>
+          <w:sz w:val="24"/>
+          <w:szCs w:val="24"/>
+        </w:rPr>
+        <w:t>A Interface do programa:</w:t>
+      </w:r>
+      <w:r>
+        <w:rPr>
+          <w:rFonts w:ascii="Times New Roman" w:hAnsi="Times New Roman" w:cs="Times New Roman"/>
+          <w:sz w:val="24"/>
+          <w:szCs w:val="24"/>
+        </w:rPr>
+        <w:t xml:space="preserve"> A interface será produzida conforme o esboço da imagem abaixo:</w:t>
+      </w:r>
+      <w:r>
+        <w:rPr>
+          <w:rFonts w:ascii="Times New Roman" w:hAnsi="Times New Roman" w:cs="Times New Roman"/>
+          <w:b/>
+          <w:bCs/>
+          <w:sz w:val="24"/>
+          <w:szCs w:val="24"/>
+        </w:rPr>
+        <w:t xml:space="preserve"> </w:t>
+      </w:r>
+    </w:p>
+    <w:p>
+      <w:pPr>
+        <w:spacing w:line="360" w:lineRule="auto"/>
+        <w:jc w:val="center"/>
+        <w:rPr>
+          <w:rFonts w:ascii="Times New Roman" w:hAnsi="Times New Roman" w:cs="Times New Roman"/>
+          <w:b/>
+          <w:bCs/>
+          <w:sz w:val="24"/>
+          <w:szCs w:val="24"/>
+        </w:rPr>
+      </w:pPr>
+      <w:r>
+        <w:rPr>
+          <w:rFonts w:ascii="Times New Roman" w:hAnsi="Times New Roman" w:cs="Times New Roman"/>
+          <w:sz w:val="24"/>
+          <w:szCs w:val="24"/>
+        </w:rPr>
         <w:drawing>
-          <wp:anchor distT="0" distB="0" distL="114300" distR="114300" simplePos="0" relativeHeight="251658240" behindDoc="1" locked="0" layoutInCell="1" allowOverlap="1" wp14:anchorId="090CF46D" wp14:editId="1B197DF4">
-            <wp:simplePos x="0" y="0"/>
-            <wp:positionH relativeFrom="margin">
-              <wp:posOffset>207645</wp:posOffset>
-            </wp:positionH>
-            <wp:positionV relativeFrom="paragraph">
-              <wp:posOffset>506730</wp:posOffset>
-            </wp:positionV>
-            <wp:extent cx="5159375" cy="4003040"/>
-            <wp:effectExtent l="0" t="0" r="3175" b="0"/>
-            <wp:wrapTight wrapText="bothSides">
-              <wp:wrapPolygon edited="0">
-                <wp:start x="0" y="0"/>
-                <wp:lineTo x="0" y="21484"/>
-                <wp:lineTo x="21534" y="21484"/>
-                <wp:lineTo x="21534" y="0"/>
-                <wp:lineTo x="0" y="0"/>
-              </wp:wrapPolygon>
-            </wp:wrapTight>
-            <wp:docPr id="168609629" name="Imagem 1"/>
+          <wp:inline distT="0" distB="0" distL="0" distR="0" wp14:anchorId="5781D3B9" wp14:editId="1017EADA">
+            <wp:extent cx="4158615" cy="3369945"/>
+            <wp:effectExtent l="0" t="0" r="0" b="1905"/>
+            <wp:docPr id="359239735" name="Imagem 1"/>
             <wp:cNvGraphicFramePr>
               <a:graphicFrameLocks xmlns:a="http://schemas.openxmlformats.org/drawingml/2006/main" noChangeAspect="1"/>
             </wp:cNvGraphicFramePr>
@@ -5297,7 +5365,7 @@
               <a:graphicData uri="http://schemas.openxmlformats.org/drawingml/2006/picture">
                 <pic:pic xmlns:pic="http://schemas.openxmlformats.org/drawingml/2006/picture">
                   <pic:nvPicPr>
-                    <pic:cNvPr id="168609629" name=""/>
+                    <pic:cNvPr id="359239735" name=""/>
                     <pic:cNvPicPr/>
                   </pic:nvPicPr>
                   <pic:blipFill>
@@ -5315,7 +5383,7 @@
                   <pic:spPr>
                     <a:xfrm>
                       <a:off x="0" y="0"/>
-                      <a:ext cx="5159375" cy="4003040"/>
+                      <a:ext cx="4158615" cy="3369945"/>
                     </a:xfrm>
                     <a:prstGeom prst="rect">
                       <a:avLst/>
@@ -5324,50 +5392,8 @@
                 </pic:pic>
               </a:graphicData>
             </a:graphic>
-            <wp14:sizeRelH relativeFrom="margin">
-              <wp14:pctWidth>0</wp14:pctWidth>
-            </wp14:sizeRelH>
-            <wp14:sizeRelV relativeFrom="margin">
-              <wp14:pctHeight>0</wp14:pctHeight>
-            </wp14:sizeRelV>
-          </wp:anchor>
+          </wp:inline>
         </w:drawing>
-      </w:r>
-      <w:r>
-        <w:rPr>
-          <w:rFonts w:ascii="Times New Roman" w:hAnsi="Times New Roman" w:cs="Times New Roman"/>
-          <w:sz w:val="24"/>
-          <w:szCs w:val="24"/>
-        </w:rPr>
-        <w:t xml:space="preserve">RNF 4. </w:t>
-      </w:r>
-      <w:r>
-        <w:rPr>
-          <w:rFonts w:ascii="Times New Roman" w:hAnsi="Times New Roman" w:cs="Times New Roman"/>
-          <w:b/>
-          <w:bCs/>
-          <w:sz w:val="24"/>
-          <w:szCs w:val="24"/>
-        </w:rPr>
-        <w:t>A Interface do programa:</w:t>
-      </w:r>
-      <w:r>
-        <w:rPr>
-          <w:rFonts w:ascii="Times New Roman" w:hAnsi="Times New Roman" w:cs="Times New Roman"/>
-          <w:sz w:val="24"/>
-          <w:szCs w:val="24"/>
-        </w:rPr>
-        <w:t xml:space="preserve"> A interface será produzida conforme o esboço da imagem abaixo:</w:t>
-      </w:r>
-      <w:r>
-        <w:rPr>
-          <w:rFonts w:ascii="Times New Roman" w:hAnsi="Times New Roman" w:cs="Times New Roman"/>
-          <w:b/>
-          <w:bCs/>
-          <w:sz w:val="24"/>
-          <w:szCs w:val="24"/>
-        </w:rPr>
-        <w:t xml:space="preserve"> </w:t>
       </w:r>
     </w:p>
     <w:sectPr>

</xml_diff>